<commit_message>
RESTController unit test commented temporary
</commit_message>
<xml_diff>
--- a/Documentation/Project Planning.docx
+++ b/Documentation/Project Planning.docx
@@ -5,7 +5,10 @@
     <w:sdt>
       <w:sdtPr>
         <w:rPr>
+          <w:rFonts w:eastAsiaTheme="minorHAnsi"/>
           <w:sz w:val="2"/>
+          <w:szCs w:val="24"/>
+          <w:lang w:val="en-NL" w:eastAsia="en-US"/>
         </w:rPr>
         <w:id w:val="-373468443"/>
         <w:docPartObj>
@@ -15,10 +18,7 @@
       </w:sdtPr>
       <w:sdtEndPr>
         <w:rPr>
-          <w:rFonts w:eastAsiaTheme="minorHAnsi"/>
           <w:sz w:val="24"/>
-          <w:szCs w:val="24"/>
-          <w:lang w:val="en-NL" w:eastAsia="en-US"/>
         </w:rPr>
       </w:sdtEndPr>
       <w:sdtContent>
@@ -156,6 +156,7 @@
                                     <w:dataBinding w:prefixMappings="xmlns:ns0='http://purl.org/dc/elements/1.1/' xmlns:ns1='http://schemas.openxmlformats.org/package/2006/metadata/core-properties' " w:xpath="/ns1:coreProperties[1]/ns0:subject[1]" w:storeItemID="{6C3C8BC8-F283-45AE-878A-BAB7291924A1}"/>
                                     <w:text/>
                                   </w:sdtPr>
+                                  <w:sdtEndPr/>
                                   <w:sdtContent>
                                     <w:r>
                                       <w:rPr>
@@ -913,6 +914,7 @@
                                     <w:dataBinding w:prefixMappings="xmlns:ns0='http://schemas.openxmlformats.org/officeDocument/2006/extended-properties' " w:xpath="/ns0:Properties[1]/ns0:Company[1]" w:storeItemID="{6668398D-A668-4E3E-A5EB-62B293D839F1}"/>
                                     <w:text/>
                                   </w:sdtPr>
+                                  <w:sdtEndPr/>
                                   <w:sdtContent>
                                     <w:r>
                                       <w:rPr>
@@ -938,6 +940,7 @@
                                   <w:dataBinding w:prefixMappings="xmlns:ns0='http://purl.org/dc/elements/1.1/' xmlns:ns1='http://schemas.openxmlformats.org/package/2006/metadata/core-properties' " w:xpath="/ns1:coreProperties[1]/ns1:category[1]" w:storeItemID="{6C3C8BC8-F283-45AE-878A-BAB7291924A1}"/>
                                   <w:text/>
                                 </w:sdtPr>
+                                <w:sdtEndPr/>
                                 <w:sdtContent>
                                   <w:p>
                                     <w:pPr>
@@ -1085,7 +1088,7 @@
         </w:rPr>
       </w:pPr>
       <w:bookmarkStart w:id="0" w:name="_Toc96179515"/>
-      <w:bookmarkStart w:id="1" w:name="_Toc96454738"/>
+      <w:bookmarkStart w:id="1" w:name="_Toc96640300"/>
       <w:r>
         <w:rPr>
           <w:sz w:val="48"/>
@@ -1100,6 +1103,15 @@
     </w:p>
     <w:sdt>
       <w:sdtPr>
+        <w:rPr>
+          <w:rFonts w:asciiTheme="minorHAnsi" w:eastAsiaTheme="minorHAnsi" w:hAnsiTheme="minorHAnsi" w:cstheme="minorBidi"/>
+          <w:b w:val="0"/>
+          <w:bCs w:val="0"/>
+          <w:color w:val="auto"/>
+          <w:sz w:val="24"/>
+          <w:szCs w:val="24"/>
+          <w:lang w:val="en-NL"/>
+        </w:rPr>
         <w:id w:val="-386953507"/>
         <w:docPartObj>
           <w:docPartGallery w:val="Table of Contents"/>
@@ -1108,12 +1120,7 @@
       </w:sdtPr>
       <w:sdtEndPr>
         <w:rPr>
-          <w:rFonts w:asciiTheme="minorHAnsi" w:eastAsiaTheme="minorHAnsi" w:hAnsiTheme="minorHAnsi" w:cstheme="minorBidi"/>
           <w:noProof/>
-          <w:color w:val="auto"/>
-          <w:sz w:val="24"/>
-          <w:szCs w:val="24"/>
-          <w:lang w:val="en-NL"/>
         </w:rPr>
       </w:sdtEndPr>
       <w:sdtContent>
@@ -1123,6 +1130,9 @@
           </w:pPr>
           <w:r>
             <w:t>Table of Contents</w:t>
+          </w:r>
+          <w:r>
+            <w:t xml:space="preserve"> </w:t>
           </w:r>
         </w:p>
         <w:p>
@@ -1157,7 +1167,7 @@
             </w:rPr>
             <w:fldChar w:fldCharType="separate"/>
           </w:r>
-          <w:hyperlink w:anchor="_Toc96454738" w:history="1">
+          <w:hyperlink w:anchor="_Toc96640300" w:history="1">
             <w:r>
               <w:rPr>
                 <w:rStyle w:val="Hyperlink"/>
@@ -1185,7 +1195,7 @@
                 <w:noProof/>
                 <w:webHidden/>
               </w:rPr>
-              <w:instrText xml:space="preserve"> PAGEREF _Toc96454738 \h </w:instrText>
+              <w:instrText xml:space="preserve"> PAGEREF _Toc96640300 \h </w:instrText>
             </w:r>
             <w:r>
               <w:rPr>
@@ -1231,7 +1241,7 @@
               <w:lang w:eastAsia="en-GB"/>
             </w:rPr>
           </w:pPr>
-          <w:hyperlink w:anchor="_Toc96454739" w:history="1">
+          <w:hyperlink w:anchor="_Toc96640301" w:history="1">
             <w:r>
               <w:rPr>
                 <w:rStyle w:val="Hyperlink"/>
@@ -1259,7 +1269,7 @@
                 <w:noProof/>
                 <w:webHidden/>
               </w:rPr>
-              <w:instrText xml:space="preserve"> PAGEREF _Toc96454739 \h </w:instrText>
+              <w:instrText xml:space="preserve"> PAGEREF _Toc96640301 \h </w:instrText>
             </w:r>
             <w:r>
               <w:rPr>
@@ -1305,7 +1315,7 @@
               <w:lang w:eastAsia="en-GB"/>
             </w:rPr>
           </w:pPr>
-          <w:hyperlink w:anchor="_Toc96454740" w:history="1">
+          <w:hyperlink w:anchor="_Toc96640302" w:history="1">
             <w:r>
               <w:rPr>
                 <w:rStyle w:val="Hyperlink"/>
@@ -1333,7 +1343,7 @@
                 <w:noProof/>
                 <w:webHidden/>
               </w:rPr>
-              <w:instrText xml:space="preserve"> PAGEREF _Toc96454740 \h </w:instrText>
+              <w:instrText xml:space="preserve"> PAGEREF _Toc96640302 \h </w:instrText>
             </w:r>
             <w:r>
               <w:rPr>
@@ -1379,14 +1389,14 @@
               <w:lang w:eastAsia="en-GB"/>
             </w:rPr>
           </w:pPr>
-          <w:hyperlink w:anchor="_Toc96454741" w:history="1">
+          <w:hyperlink w:anchor="_Toc96640303" w:history="1">
             <w:r>
               <w:rPr>
                 <w:rStyle w:val="Hyperlink"/>
                 <w:noProof/>
                 <w:lang w:val="en-US"/>
               </w:rPr>
-              <w:t>Project Goals &amp; Deliverables</w:t>
+              <w:t>Versioning Table</w:t>
             </w:r>
             <w:r>
               <w:rPr>
@@ -1407,7 +1417,7 @@
                 <w:noProof/>
                 <w:webHidden/>
               </w:rPr>
-              <w:instrText xml:space="preserve"> PAGEREF _Toc96454741 \h </w:instrText>
+              <w:instrText xml:space="preserve"> PAGEREF _Toc96640303 \h </w:instrText>
             </w:r>
             <w:r>
               <w:rPr>
@@ -1428,6 +1438,80 @@
                 <w:webHidden/>
               </w:rPr>
               <w:t>3</w:t>
+            </w:r>
+            <w:r>
+              <w:rPr>
+                <w:noProof/>
+                <w:webHidden/>
+              </w:rPr>
+              <w:fldChar w:fldCharType="end"/>
+            </w:r>
+          </w:hyperlink>
+        </w:p>
+        <w:p>
+          <w:pPr>
+            <w:pStyle w:val="TOC1"/>
+            <w:tabs>
+              <w:tab w:val="right" w:leader="dot" w:pos="13948"/>
+            </w:tabs>
+            <w:rPr>
+              <w:rFonts w:eastAsiaTheme="minorEastAsia" w:cstheme="minorBidi"/>
+              <w:b w:val="0"/>
+              <w:bCs w:val="0"/>
+              <w:noProof/>
+              <w:sz w:val="24"/>
+              <w:lang w:eastAsia="en-GB"/>
+            </w:rPr>
+          </w:pPr>
+          <w:hyperlink w:anchor="_Toc96640304" w:history="1">
+            <w:r>
+              <w:rPr>
+                <w:rStyle w:val="Hyperlink"/>
+                <w:noProof/>
+                <w:lang w:val="en-US"/>
+              </w:rPr>
+              <w:t>Project Goals</w:t>
+            </w:r>
+            <w:r>
+              <w:rPr>
+                <w:noProof/>
+                <w:webHidden/>
+              </w:rPr>
+              <w:tab/>
+            </w:r>
+            <w:r>
+              <w:rPr>
+                <w:noProof/>
+                <w:webHidden/>
+              </w:rPr>
+              <w:fldChar w:fldCharType="begin"/>
+            </w:r>
+            <w:r>
+              <w:rPr>
+                <w:noProof/>
+                <w:webHidden/>
+              </w:rPr>
+              <w:instrText xml:space="preserve"> PAGEREF _Toc96640304 \h </w:instrText>
+            </w:r>
+            <w:r>
+              <w:rPr>
+                <w:noProof/>
+                <w:webHidden/>
+              </w:rPr>
+            </w:r>
+            <w:r>
+              <w:rPr>
+                <w:noProof/>
+                <w:webHidden/>
+              </w:rPr>
+              <w:fldChar w:fldCharType="separate"/>
+            </w:r>
+            <w:r>
+              <w:rPr>
+                <w:noProof/>
+                <w:webHidden/>
+              </w:rPr>
+              <w:t>4</w:t>
             </w:r>
             <w:r>
               <w:rPr>
@@ -1453,7 +1537,7 @@
               <w:lang w:eastAsia="en-GB"/>
             </w:rPr>
           </w:pPr>
-          <w:hyperlink w:anchor="_Toc96454742" w:history="1">
+          <w:hyperlink w:anchor="_Toc96640305" w:history="1">
             <w:r>
               <w:rPr>
                 <w:rStyle w:val="Hyperlink"/>
@@ -1480,7 +1564,7 @@
                 <w:noProof/>
                 <w:webHidden/>
               </w:rPr>
-              <w:instrText xml:space="preserve"> PAGEREF _Toc96454742 \h </w:instrText>
+              <w:instrText xml:space="preserve"> PAGEREF _Toc96640305 \h </w:instrText>
             </w:r>
             <w:r>
               <w:rPr>
@@ -1500,224 +1584,7 @@
                 <w:noProof/>
                 <w:webHidden/>
               </w:rPr>
-              <w:t>3</w:t>
-            </w:r>
-            <w:r>
-              <w:rPr>
-                <w:noProof/>
-                <w:webHidden/>
-              </w:rPr>
-              <w:fldChar w:fldCharType="end"/>
-            </w:r>
-          </w:hyperlink>
-        </w:p>
-        <w:p>
-          <w:pPr>
-            <w:pStyle w:val="TOC2"/>
-            <w:tabs>
-              <w:tab w:val="right" w:leader="dot" w:pos="13948"/>
-            </w:tabs>
-            <w:rPr>
-              <w:rFonts w:eastAsiaTheme="minorEastAsia" w:cstheme="minorBidi"/>
-              <w:i w:val="0"/>
-              <w:iCs w:val="0"/>
-              <w:noProof/>
-              <w:sz w:val="24"/>
-              <w:lang w:eastAsia="en-GB"/>
-            </w:rPr>
-          </w:pPr>
-          <w:hyperlink w:anchor="_Toc96454743" w:history="1">
-            <w:r>
-              <w:rPr>
-                <w:rStyle w:val="Hyperlink"/>
-                <w:noProof/>
-              </w:rPr>
-              <w:t>Deliverables:</w:t>
-            </w:r>
-            <w:r>
-              <w:rPr>
-                <w:noProof/>
-                <w:webHidden/>
-              </w:rPr>
-              <w:tab/>
-            </w:r>
-            <w:r>
-              <w:rPr>
-                <w:noProof/>
-                <w:webHidden/>
-              </w:rPr>
-              <w:fldChar w:fldCharType="begin"/>
-            </w:r>
-            <w:r>
-              <w:rPr>
-                <w:noProof/>
-                <w:webHidden/>
-              </w:rPr>
-              <w:instrText xml:space="preserve"> PAGEREF _Toc96454743 \h </w:instrText>
-            </w:r>
-            <w:r>
-              <w:rPr>
-                <w:noProof/>
-                <w:webHidden/>
-              </w:rPr>
-            </w:r>
-            <w:r>
-              <w:rPr>
-                <w:noProof/>
-                <w:webHidden/>
-              </w:rPr>
-              <w:fldChar w:fldCharType="separate"/>
-            </w:r>
-            <w:r>
-              <w:rPr>
-                <w:noProof/>
-                <w:webHidden/>
-              </w:rPr>
               <w:t>4</w:t>
-            </w:r>
-            <w:r>
-              <w:rPr>
-                <w:noProof/>
-                <w:webHidden/>
-              </w:rPr>
-              <w:fldChar w:fldCharType="end"/>
-            </w:r>
-          </w:hyperlink>
-        </w:p>
-        <w:p>
-          <w:pPr>
-            <w:pStyle w:val="TOC3"/>
-            <w:tabs>
-              <w:tab w:val="right" w:leader="dot" w:pos="13948"/>
-            </w:tabs>
-            <w:rPr>
-              <w:rFonts w:eastAsiaTheme="minorEastAsia" w:cstheme="minorBidi"/>
-              <w:noProof/>
-              <w:sz w:val="24"/>
-              <w:lang w:eastAsia="en-GB"/>
-            </w:rPr>
-          </w:pPr>
-          <w:hyperlink w:anchor="_Toc96454744" w:history="1">
-            <w:r>
-              <w:rPr>
-                <w:rStyle w:val="Hyperlink"/>
-                <w:i/>
-                <w:iCs/>
-                <w:noProof/>
-              </w:rPr>
-              <w:t>Non-Functional Requirements</w:t>
-            </w:r>
-            <w:r>
-              <w:rPr>
-                <w:noProof/>
-                <w:webHidden/>
-              </w:rPr>
-              <w:tab/>
-            </w:r>
-            <w:r>
-              <w:rPr>
-                <w:noProof/>
-                <w:webHidden/>
-              </w:rPr>
-              <w:fldChar w:fldCharType="begin"/>
-            </w:r>
-            <w:r>
-              <w:rPr>
-                <w:noProof/>
-                <w:webHidden/>
-              </w:rPr>
-              <w:instrText xml:space="preserve"> PAGEREF _Toc96454744 \h </w:instrText>
-            </w:r>
-            <w:r>
-              <w:rPr>
-                <w:noProof/>
-                <w:webHidden/>
-              </w:rPr>
-            </w:r>
-            <w:r>
-              <w:rPr>
-                <w:noProof/>
-                <w:webHidden/>
-              </w:rPr>
-              <w:fldChar w:fldCharType="separate"/>
-            </w:r>
-            <w:r>
-              <w:rPr>
-                <w:noProof/>
-                <w:webHidden/>
-              </w:rPr>
-              <w:t>4</w:t>
-            </w:r>
-            <w:r>
-              <w:rPr>
-                <w:noProof/>
-                <w:webHidden/>
-              </w:rPr>
-              <w:fldChar w:fldCharType="end"/>
-            </w:r>
-          </w:hyperlink>
-        </w:p>
-        <w:p>
-          <w:pPr>
-            <w:pStyle w:val="TOC3"/>
-            <w:tabs>
-              <w:tab w:val="right" w:leader="dot" w:pos="13948"/>
-            </w:tabs>
-            <w:rPr>
-              <w:rFonts w:eastAsiaTheme="minorEastAsia" w:cstheme="minorBidi"/>
-              <w:noProof/>
-              <w:sz w:val="24"/>
-              <w:lang w:eastAsia="en-GB"/>
-            </w:rPr>
-          </w:pPr>
-          <w:hyperlink w:anchor="_Toc96454745" w:history="1">
-            <w:r>
-              <w:rPr>
-                <w:rStyle w:val="Hyperlink"/>
-                <w:noProof/>
-              </w:rPr>
-              <w:t>Functional Requirements</w:t>
-            </w:r>
-            <w:r>
-              <w:rPr>
-                <w:noProof/>
-                <w:webHidden/>
-              </w:rPr>
-              <w:tab/>
-            </w:r>
-            <w:r>
-              <w:rPr>
-                <w:noProof/>
-                <w:webHidden/>
-              </w:rPr>
-              <w:fldChar w:fldCharType="begin"/>
-            </w:r>
-            <w:r>
-              <w:rPr>
-                <w:noProof/>
-                <w:webHidden/>
-              </w:rPr>
-              <w:instrText xml:space="preserve"> PAGEREF _Toc96454745 \h </w:instrText>
-            </w:r>
-            <w:r>
-              <w:rPr>
-                <w:noProof/>
-                <w:webHidden/>
-              </w:rPr>
-            </w:r>
-            <w:r>
-              <w:rPr>
-                <w:noProof/>
-                <w:webHidden/>
-              </w:rPr>
-              <w:fldChar w:fldCharType="separate"/>
-            </w:r>
-            <w:r>
-              <w:rPr>
-                <w:noProof/>
-                <w:webHidden/>
-              </w:rPr>
-              <w:t>5</w:t>
             </w:r>
             <w:r>
               <w:rPr>
@@ -1743,14 +1610,14 @@
               <w:lang w:eastAsia="en-GB"/>
             </w:rPr>
           </w:pPr>
-          <w:hyperlink w:anchor="_Toc96454746" w:history="1">
+          <w:hyperlink w:anchor="_Toc96640306" w:history="1">
             <w:r>
               <w:rPr>
                 <w:rStyle w:val="Hyperlink"/>
                 <w:noProof/>
                 <w:lang w:val="en-US"/>
               </w:rPr>
-              <w:t>Team Confirmation</w:t>
+              <w:t>Product Backlog</w:t>
             </w:r>
             <w:r>
               <w:rPr>
@@ -1771,7 +1638,7 @@
                 <w:noProof/>
                 <w:webHidden/>
               </w:rPr>
-              <w:instrText xml:space="preserve"> PAGEREF _Toc96454746 \h </w:instrText>
+              <w:instrText xml:space="preserve"> PAGEREF _Toc96640306 \h </w:instrText>
             </w:r>
             <w:r>
               <w:rPr>
@@ -1791,155 +1658,7 @@
                 <w:noProof/>
                 <w:webHidden/>
               </w:rPr>
-              <w:t>8</w:t>
-            </w:r>
-            <w:r>
-              <w:rPr>
-                <w:noProof/>
-                <w:webHidden/>
-              </w:rPr>
-              <w:fldChar w:fldCharType="end"/>
-            </w:r>
-          </w:hyperlink>
-        </w:p>
-        <w:p>
-          <w:pPr>
-            <w:pStyle w:val="TOC1"/>
-            <w:tabs>
-              <w:tab w:val="right" w:leader="dot" w:pos="13948"/>
-            </w:tabs>
-            <w:rPr>
-              <w:rFonts w:eastAsiaTheme="minorEastAsia" w:cstheme="minorBidi"/>
-              <w:b w:val="0"/>
-              <w:bCs w:val="0"/>
-              <w:noProof/>
-              <w:sz w:val="24"/>
-              <w:lang w:eastAsia="en-GB"/>
-            </w:rPr>
-          </w:pPr>
-          <w:hyperlink w:anchor="_Toc96454747" w:history="1">
-            <w:r>
-              <w:rPr>
-                <w:rStyle w:val="Hyperlink"/>
-                <w:noProof/>
-                <w:lang w:val="en-US"/>
-              </w:rPr>
-              <w:t>Project Timing</w:t>
-            </w:r>
-            <w:r>
-              <w:rPr>
-                <w:noProof/>
-                <w:webHidden/>
-              </w:rPr>
-              <w:tab/>
-            </w:r>
-            <w:r>
-              <w:rPr>
-                <w:noProof/>
-                <w:webHidden/>
-              </w:rPr>
-              <w:fldChar w:fldCharType="begin"/>
-            </w:r>
-            <w:r>
-              <w:rPr>
-                <w:noProof/>
-                <w:webHidden/>
-              </w:rPr>
-              <w:instrText xml:space="preserve"> PAGEREF _Toc96454747 \h </w:instrText>
-            </w:r>
-            <w:r>
-              <w:rPr>
-                <w:noProof/>
-                <w:webHidden/>
-              </w:rPr>
-            </w:r>
-            <w:r>
-              <w:rPr>
-                <w:noProof/>
-                <w:webHidden/>
-              </w:rPr>
-              <w:fldChar w:fldCharType="separate"/>
-            </w:r>
-            <w:r>
-              <w:rPr>
-                <w:noProof/>
-                <w:webHidden/>
-              </w:rPr>
-              <w:t>8</w:t>
-            </w:r>
-            <w:r>
-              <w:rPr>
-                <w:noProof/>
-                <w:webHidden/>
-              </w:rPr>
-              <w:fldChar w:fldCharType="end"/>
-            </w:r>
-          </w:hyperlink>
-        </w:p>
-        <w:p>
-          <w:pPr>
-            <w:pStyle w:val="TOC1"/>
-            <w:tabs>
-              <w:tab w:val="right" w:leader="dot" w:pos="13948"/>
-            </w:tabs>
-            <w:rPr>
-              <w:rFonts w:eastAsiaTheme="minorEastAsia" w:cstheme="minorBidi"/>
-              <w:b w:val="0"/>
-              <w:bCs w:val="0"/>
-              <w:noProof/>
-              <w:sz w:val="24"/>
-              <w:lang w:eastAsia="en-GB"/>
-            </w:rPr>
-          </w:pPr>
-          <w:hyperlink w:anchor="_Toc96454748" w:history="1">
-            <w:r>
-              <w:rPr>
-                <w:rStyle w:val="Hyperlink"/>
-                <w:noProof/>
-                <w:lang w:val="en-US"/>
-              </w:rPr>
-              <w:t>Product Backlog</w:t>
-            </w:r>
-            <w:r>
-              <w:rPr>
-                <w:noProof/>
-                <w:webHidden/>
-              </w:rPr>
-              <w:tab/>
-            </w:r>
-            <w:r>
-              <w:rPr>
-                <w:noProof/>
-                <w:webHidden/>
-              </w:rPr>
-              <w:fldChar w:fldCharType="begin"/>
-            </w:r>
-            <w:r>
-              <w:rPr>
-                <w:noProof/>
-                <w:webHidden/>
-              </w:rPr>
-              <w:instrText xml:space="preserve"> PAGEREF _Toc96454748 \h </w:instrText>
-            </w:r>
-            <w:r>
-              <w:rPr>
-                <w:noProof/>
-                <w:webHidden/>
-              </w:rPr>
-            </w:r>
-            <w:r>
-              <w:rPr>
-                <w:noProof/>
-                <w:webHidden/>
-              </w:rPr>
-              <w:fldChar w:fldCharType="separate"/>
-            </w:r>
-            <w:r>
-              <w:rPr>
-                <w:noProof/>
-                <w:webHidden/>
-              </w:rPr>
-              <w:t>9</w:t>
+              <w:t>5</w:t>
             </w:r>
             <w:r>
               <w:rPr>
@@ -1966,7 +1685,7 @@
               <w:lang w:eastAsia="en-GB"/>
             </w:rPr>
           </w:pPr>
-          <w:hyperlink w:anchor="_Toc96454749" w:history="1">
+          <w:hyperlink w:anchor="_Toc96640307" w:history="1">
             <w:r>
               <w:rPr>
                 <w:rStyle w:val="Hyperlink"/>
@@ -2012,7 +1731,7 @@
                 <w:noProof/>
                 <w:webHidden/>
               </w:rPr>
-              <w:instrText xml:space="preserve"> PAGEREF _Toc96454749 \h </w:instrText>
+              <w:instrText xml:space="preserve"> PAGEREF _Toc96640307 \h </w:instrText>
             </w:r>
             <w:r>
               <w:rPr>
@@ -2032,7 +1751,7 @@
                 <w:noProof/>
                 <w:webHidden/>
               </w:rPr>
-              <w:t>9</w:t>
+              <w:t>5</w:t>
             </w:r>
             <w:r>
               <w:rPr>
@@ -2059,7 +1778,7 @@
               <w:lang w:eastAsia="en-GB"/>
             </w:rPr>
           </w:pPr>
-          <w:hyperlink w:anchor="_Toc96454750" w:history="1">
+          <w:hyperlink w:anchor="_Toc96640308" w:history="1">
             <w:r>
               <w:rPr>
                 <w:rStyle w:val="Hyperlink"/>
@@ -2105,7 +1824,7 @@
                 <w:noProof/>
                 <w:webHidden/>
               </w:rPr>
-              <w:instrText xml:space="preserve"> PAGEREF _Toc96454750 \h </w:instrText>
+              <w:instrText xml:space="preserve"> PAGEREF _Toc96640308 \h </w:instrText>
             </w:r>
             <w:r>
               <w:rPr>
@@ -2125,81 +1844,7 @@
                 <w:noProof/>
                 <w:webHidden/>
               </w:rPr>
-              <w:t>10</w:t>
-            </w:r>
-            <w:r>
-              <w:rPr>
-                <w:noProof/>
-                <w:webHidden/>
-              </w:rPr>
-              <w:fldChar w:fldCharType="end"/>
-            </w:r>
-          </w:hyperlink>
-        </w:p>
-        <w:p>
-          <w:pPr>
-            <w:pStyle w:val="TOC1"/>
-            <w:tabs>
-              <w:tab w:val="right" w:leader="dot" w:pos="13948"/>
-            </w:tabs>
-            <w:rPr>
-              <w:rFonts w:eastAsiaTheme="minorEastAsia" w:cstheme="minorBidi"/>
-              <w:b w:val="0"/>
-              <w:bCs w:val="0"/>
-              <w:noProof/>
-              <w:sz w:val="24"/>
-              <w:lang w:eastAsia="en-GB"/>
-            </w:rPr>
-          </w:pPr>
-          <w:hyperlink w:anchor="_Toc96454751" w:history="1">
-            <w:r>
-              <w:rPr>
-                <w:rStyle w:val="Hyperlink"/>
-                <w:noProof/>
-                <w:lang w:val="en-US"/>
-              </w:rPr>
-              <w:t>Versioning Table</w:t>
-            </w:r>
-            <w:r>
-              <w:rPr>
-                <w:noProof/>
-                <w:webHidden/>
-              </w:rPr>
-              <w:tab/>
-            </w:r>
-            <w:r>
-              <w:rPr>
-                <w:noProof/>
-                <w:webHidden/>
-              </w:rPr>
-              <w:fldChar w:fldCharType="begin"/>
-            </w:r>
-            <w:r>
-              <w:rPr>
-                <w:noProof/>
-                <w:webHidden/>
-              </w:rPr>
-              <w:instrText xml:space="preserve"> PAGEREF _Toc96454751 \h </w:instrText>
-            </w:r>
-            <w:r>
-              <w:rPr>
-                <w:noProof/>
-                <w:webHidden/>
-              </w:rPr>
-            </w:r>
-            <w:r>
-              <w:rPr>
-                <w:noProof/>
-                <w:webHidden/>
-              </w:rPr>
-              <w:fldChar w:fldCharType="separate"/>
-            </w:r>
-            <w:r>
-              <w:rPr>
-                <w:noProof/>
-                <w:webHidden/>
-              </w:rPr>
-              <w:t>12</w:t>
+              <w:t>6</w:t>
             </w:r>
             <w:r>
               <w:rPr>
@@ -2237,13 +1882,6 @@
     </w:p>
     <w:p>
       <w:pPr>
-        <w:rPr>
-          <w:lang w:val="en-US"/>
-        </w:rPr>
-      </w:pPr>
-    </w:p>
-    <w:p>
-      <w:pPr>
         <w:pStyle w:val="Heading1"/>
         <w:jc w:val="center"/>
         <w:rPr>
@@ -2253,13 +1891,14 @@
         </w:rPr>
       </w:pPr>
       <w:bookmarkStart w:id="2" w:name="_Toc96179516"/>
-      <w:bookmarkStart w:id="3" w:name="_Toc96454739"/>
+      <w:bookmarkStart w:id="3" w:name="_Toc96640301"/>
       <w:r>
         <w:rPr>
           <w:sz w:val="48"/>
           <w:szCs w:val="48"/>
           <w:lang w:val="en-US"/>
         </w:rPr>
+        <w:lastRenderedPageBreak/>
         <w:t>Introduction:</w:t>
       </w:r>
       <w:bookmarkEnd w:id="2"/>
@@ -2350,10 +1989,13 @@
         </w:rPr>
         <w:t>The features that are going to be presented in the document and subsequent project plans and documentations are subject to a change depending on the semester setup, material, learning outcomes and finally teachers and coaches’ decisions/suggestions throughout the semester.</w:t>
       </w:r>
-    </w:p>
-    <w:p>
-      <w:pPr>
-        <w:rPr>
+      <w:bookmarkStart w:id="4" w:name="_Toc96179517"/>
+    </w:p>
+    <w:p>
+      <w:pPr>
+        <w:rPr>
+          <w:sz w:val="48"/>
+          <w:szCs w:val="48"/>
           <w:lang w:val="en-US"/>
         </w:rPr>
       </w:pPr>
@@ -2361,6 +2003,7 @@
     <w:p>
       <w:pPr>
         <w:pStyle w:val="Heading1"/>
+        <w:jc w:val="center"/>
         <w:rPr>
           <w:b/>
           <w:bCs/>
@@ -2369,30 +2012,15 @@
           <w:lang w:val="en-US"/>
         </w:rPr>
       </w:pPr>
-      <w:bookmarkStart w:id="4" w:name="_Toc96179517"/>
-    </w:p>
-    <w:p>
-      <w:pPr>
-        <w:pStyle w:val="Heading1"/>
-        <w:jc w:val="center"/>
-        <w:rPr>
-          <w:b/>
-          <w:bCs/>
+      <w:bookmarkStart w:id="5" w:name="_Toc96640302"/>
+      <w:r>
+        <w:rPr>
           <w:sz w:val="48"/>
           <w:szCs w:val="48"/>
           <w:lang w:val="en-US"/>
         </w:rPr>
-      </w:pPr>
-      <w:bookmarkStart w:id="5" w:name="_Toc96454740"/>
-      <w:r>
-        <w:rPr>
-          <w:sz w:val="48"/>
-          <w:szCs w:val="48"/>
-          <w:lang w:val="en-US"/>
-        </w:rPr>
         <w:t>References</w:t>
       </w:r>
-      <w:bookmarkEnd w:id="4"/>
       <w:bookmarkEnd w:id="5"/>
     </w:p>
     <w:p>
@@ -2461,7 +2089,10 @@
     <w:p>
       <w:pPr>
         <w:rPr>
-          <w:lang w:val="en-US"/>
+          <w:rFonts w:asciiTheme="majorHAnsi" w:eastAsiaTheme="majorEastAsia" w:hAnsiTheme="majorHAnsi" w:cstheme="majorBidi"/>
+          <w:color w:val="2F5496" w:themeColor="accent1" w:themeShade="BF"/>
+          <w:sz w:val="48"/>
+          <w:szCs w:val="48"/>
         </w:rPr>
       </w:pPr>
     </w:p>
@@ -2475,7 +2106,377 @@
           <w:lang w:val="en-US"/>
         </w:rPr>
       </w:pPr>
-      <w:bookmarkStart w:id="6" w:name="_Toc96179518"/>
+      <w:bookmarkStart w:id="6" w:name="_Toc96640303"/>
+      <w:r>
+        <w:rPr>
+          <w:sz w:val="48"/>
+          <w:szCs w:val="48"/>
+          <w:lang w:val="en-US"/>
+        </w:rPr>
+        <w:lastRenderedPageBreak/>
+        <w:t>Versioning</w:t>
+      </w:r>
+      <w:r>
+        <w:rPr>
+          <w:sz w:val="48"/>
+          <w:szCs w:val="48"/>
+          <w:lang w:val="en-US"/>
+        </w:rPr>
+        <w:t xml:space="preserve"> </w:t>
+      </w:r>
+      <w:r>
+        <w:rPr>
+          <w:sz w:val="48"/>
+          <w:szCs w:val="48"/>
+          <w:lang w:val="en-US"/>
+        </w:rPr>
+        <w:t>Table</w:t>
+      </w:r>
+      <w:bookmarkEnd w:id="6"/>
+    </w:p>
+    <w:p>
+      <w:pPr>
+        <w:rPr>
+          <w:color w:val="FF0000"/>
+          <w:lang w:val="en-US"/>
+        </w:rPr>
+      </w:pPr>
+    </w:p>
+    <w:p>
+      <w:pPr>
+        <w:jc w:val="center"/>
+        <w:rPr>
+          <w:lang w:val="en-US"/>
+        </w:rPr>
+      </w:pPr>
+    </w:p>
+    <w:p>
+      <w:pPr>
+        <w:jc w:val="center"/>
+        <w:rPr>
+          <w:lang w:val="en-US"/>
+        </w:rPr>
+      </w:pPr>
+    </w:p>
+    <w:tbl>
+      <w:tblPr>
+        <w:tblStyle w:val="TableGrid"/>
+        <w:tblW w:w="11915" w:type="dxa"/>
+        <w:jc w:val="center"/>
+        <w:tblLook w:val="04A0" w:firstRow="1" w:lastRow="0" w:firstColumn="1" w:lastColumn="0" w:noHBand="0" w:noVBand="1"/>
+      </w:tblPr>
+      <w:tblGrid>
+        <w:gridCol w:w="811"/>
+        <w:gridCol w:w="1237"/>
+        <w:gridCol w:w="2597"/>
+        <w:gridCol w:w="1796"/>
+        <w:gridCol w:w="5474"/>
+      </w:tblGrid>
+      <w:tr>
+        <w:trPr>
+          <w:trHeight w:val="729"/>
+          <w:jc w:val="center"/>
+        </w:trPr>
+        <w:tc>
+          <w:tcPr>
+            <w:tcW w:w="811" w:type="dxa"/>
+          </w:tcPr>
+          <w:p>
+            <w:pPr>
+              <w:jc w:val="center"/>
+              <w:rPr>
+                <w:lang w:val="en-US"/>
+              </w:rPr>
+            </w:pPr>
+            <w:r>
+              <w:rPr>
+                <w:lang w:val="en-US"/>
+              </w:rPr>
+              <w:t>Sprint</w:t>
+            </w:r>
+          </w:p>
+        </w:tc>
+        <w:tc>
+          <w:tcPr>
+            <w:tcW w:w="1237" w:type="dxa"/>
+          </w:tcPr>
+          <w:p>
+            <w:pPr>
+              <w:jc w:val="center"/>
+              <w:rPr>
+                <w:lang w:val="en-US"/>
+              </w:rPr>
+            </w:pPr>
+            <w:r>
+              <w:rPr>
+                <w:lang w:val="en-US"/>
+              </w:rPr>
+              <w:t>Release</w:t>
+            </w:r>
+          </w:p>
+        </w:tc>
+        <w:tc>
+          <w:tcPr>
+            <w:tcW w:w="2597" w:type="dxa"/>
+          </w:tcPr>
+          <w:p>
+            <w:pPr>
+              <w:jc w:val="center"/>
+              <w:rPr>
+                <w:lang w:val="en-US"/>
+              </w:rPr>
+            </w:pPr>
+            <w:r>
+              <w:rPr>
+                <w:lang w:val="en-US"/>
+              </w:rPr>
+              <w:t>Name</w:t>
+            </w:r>
+          </w:p>
+        </w:tc>
+        <w:tc>
+          <w:tcPr>
+            <w:tcW w:w="1796" w:type="dxa"/>
+          </w:tcPr>
+          <w:p>
+            <w:pPr>
+              <w:jc w:val="center"/>
+              <w:rPr>
+                <w:lang w:val="en-US"/>
+              </w:rPr>
+            </w:pPr>
+            <w:r>
+              <w:rPr>
+                <w:lang w:val="en-US"/>
+              </w:rPr>
+              <w:t>Release Date</w:t>
+            </w:r>
+          </w:p>
+        </w:tc>
+        <w:tc>
+          <w:tcPr>
+            <w:tcW w:w="5474" w:type="dxa"/>
+          </w:tcPr>
+          <w:p>
+            <w:pPr>
+              <w:jc w:val="center"/>
+              <w:rPr>
+                <w:lang w:val="en-US"/>
+              </w:rPr>
+            </w:pPr>
+            <w:r>
+              <w:rPr>
+                <w:lang w:val="en-US"/>
+              </w:rPr>
+              <w:t>Updates</w:t>
+            </w:r>
+          </w:p>
+        </w:tc>
+      </w:tr>
+      <w:tr>
+        <w:trPr>
+          <w:trHeight w:val="704"/>
+          <w:jc w:val="center"/>
+        </w:trPr>
+        <w:tc>
+          <w:tcPr>
+            <w:tcW w:w="811" w:type="dxa"/>
+          </w:tcPr>
+          <w:p>
+            <w:pPr>
+              <w:rPr>
+                <w:lang w:val="en-US"/>
+              </w:rPr>
+            </w:pPr>
+            <w:r>
+              <w:rPr>
+                <w:lang w:val="en-US"/>
+              </w:rPr>
+              <w:t>1</w:t>
+            </w:r>
+          </w:p>
+        </w:tc>
+        <w:tc>
+          <w:tcPr>
+            <w:tcW w:w="1237" w:type="dxa"/>
+          </w:tcPr>
+          <w:p>
+            <w:pPr>
+              <w:rPr>
+                <w:lang w:val="en-US"/>
+              </w:rPr>
+            </w:pPr>
+            <w:r>
+              <w:rPr>
+                <w:lang w:val="en-US"/>
+              </w:rPr>
+              <w:t>0.0.1</w:t>
+            </w:r>
+          </w:p>
+        </w:tc>
+        <w:tc>
+          <w:tcPr>
+            <w:tcW w:w="2597" w:type="dxa"/>
+          </w:tcPr>
+          <w:p>
+            <w:pPr>
+              <w:rPr>
+                <w:lang w:val="en-US"/>
+              </w:rPr>
+            </w:pPr>
+            <w:r>
+              <w:rPr>
+                <w:lang w:val="en-US"/>
+              </w:rPr>
+              <w:t>Semester Startup Release</w:t>
+            </w:r>
+          </w:p>
+        </w:tc>
+        <w:tc>
+          <w:tcPr>
+            <w:tcW w:w="1796" w:type="dxa"/>
+          </w:tcPr>
+          <w:p>
+            <w:pPr>
+              <w:rPr>
+                <w:lang w:val="en-US"/>
+              </w:rPr>
+            </w:pPr>
+            <w:r>
+              <w:rPr>
+                <w:lang w:val="en-US"/>
+              </w:rPr>
+              <w:t>25.02.</w:t>
+            </w:r>
+            <w:r>
+              <w:rPr>
+                <w:lang w:val="en-US"/>
+              </w:rPr>
+              <w:t>2022</w:t>
+            </w:r>
+          </w:p>
+        </w:tc>
+        <w:tc>
+          <w:tcPr>
+            <w:tcW w:w="5474" w:type="dxa"/>
+          </w:tcPr>
+          <w:p>
+            <w:pPr>
+              <w:rPr>
+                <w:lang w:val="en-US"/>
+              </w:rPr>
+            </w:pPr>
+            <w:r>
+              <w:rPr>
+                <w:lang w:val="en-US"/>
+              </w:rPr>
+              <w:t xml:space="preserve">- Environment setup </w:t>
+            </w:r>
+          </w:p>
+        </w:tc>
+      </w:tr>
+      <w:tr>
+        <w:trPr>
+          <w:trHeight w:val="729"/>
+          <w:jc w:val="center"/>
+        </w:trPr>
+        <w:tc>
+          <w:tcPr>
+            <w:tcW w:w="811" w:type="dxa"/>
+          </w:tcPr>
+          <w:p>
+            <w:pPr>
+              <w:rPr>
+                <w:lang w:val="en-US"/>
+              </w:rPr>
+            </w:pPr>
+          </w:p>
+        </w:tc>
+        <w:tc>
+          <w:tcPr>
+            <w:tcW w:w="1237" w:type="dxa"/>
+          </w:tcPr>
+          <w:p>
+            <w:pPr>
+              <w:rPr>
+                <w:lang w:val="en-US"/>
+              </w:rPr>
+            </w:pPr>
+          </w:p>
+        </w:tc>
+        <w:tc>
+          <w:tcPr>
+            <w:tcW w:w="2597" w:type="dxa"/>
+          </w:tcPr>
+          <w:p>
+            <w:pPr>
+              <w:rPr>
+                <w:lang w:val="en-US"/>
+              </w:rPr>
+            </w:pPr>
+          </w:p>
+        </w:tc>
+        <w:tc>
+          <w:tcPr>
+            <w:tcW w:w="1796" w:type="dxa"/>
+          </w:tcPr>
+          <w:p>
+            <w:pPr>
+              <w:rPr>
+                <w:lang w:val="en-US"/>
+              </w:rPr>
+            </w:pPr>
+          </w:p>
+        </w:tc>
+        <w:tc>
+          <w:tcPr>
+            <w:tcW w:w="5474" w:type="dxa"/>
+          </w:tcPr>
+          <w:p>
+            <w:pPr>
+              <w:rPr>
+                <w:lang w:val="en-US"/>
+              </w:rPr>
+            </w:pPr>
+          </w:p>
+        </w:tc>
+      </w:tr>
+    </w:tbl>
+    <w:p>
+      <w:pPr>
+        <w:jc w:val="center"/>
+        <w:rPr>
+          <w:lang w:val="en-US"/>
+        </w:rPr>
+      </w:pPr>
+    </w:p>
+    <w:p>
+      <w:pPr>
+        <w:rPr>
+          <w:lang w:val="en-US"/>
+        </w:rPr>
+      </w:pPr>
+    </w:p>
+    <w:p>
+      <w:pPr>
+        <w:rPr>
+          <w:rFonts w:asciiTheme="majorHAnsi" w:eastAsiaTheme="majorEastAsia" w:hAnsiTheme="majorHAnsi" w:cstheme="majorBidi"/>
+          <w:color w:val="2F5496" w:themeColor="accent1" w:themeShade="BF"/>
+          <w:sz w:val="48"/>
+          <w:szCs w:val="48"/>
+          <w:lang w:val="en-US"/>
+        </w:rPr>
+      </w:pPr>
+      <w:r>
+        <w:rPr>
+          <w:rFonts w:asciiTheme="majorHAnsi" w:eastAsiaTheme="majorEastAsia" w:hAnsiTheme="majorHAnsi" w:cstheme="majorBidi"/>
+          <w:color w:val="2F5496" w:themeColor="accent1" w:themeShade="BF"/>
+          <w:sz w:val="48"/>
+          <w:szCs w:val="48"/>
+          <w:lang w:val="en-US"/>
+        </w:rPr>
+        <w:br w:type="page"/>
+      </w:r>
     </w:p>
     <w:p>
       <w:pPr>
@@ -2487,17 +2488,28 @@
           <w:lang w:val="en-US"/>
         </w:rPr>
       </w:pPr>
-      <w:bookmarkStart w:id="7" w:name="_Toc96454741"/>
+      <w:bookmarkStart w:id="7" w:name="_Toc96179518"/>
+      <w:bookmarkStart w:id="8" w:name="_Toc96640304"/>
+      <w:bookmarkEnd w:id="4"/>
       <w:r>
         <w:rPr>
           <w:sz w:val="48"/>
           <w:szCs w:val="48"/>
           <w:lang w:val="en-US"/>
         </w:rPr>
-        <w:t>Project Goals &amp; Deliverables</w:t>
-      </w:r>
-      <w:bookmarkEnd w:id="6"/>
+        <w:lastRenderedPageBreak/>
+        <w:t>Project Goal</w:t>
+      </w:r>
       <w:bookmarkEnd w:id="7"/>
+      <w:r>
+        <w:rPr>
+          <w:sz w:val="48"/>
+          <w:szCs w:val="48"/>
+          <w:lang w:val="en-US"/>
+        </w:rPr>
+        <w:t>s</w:t>
+      </w:r>
+      <w:bookmarkEnd w:id="8"/>
     </w:p>
     <w:p>
       <w:pPr>
@@ -2522,8 +2534,8 @@
           <w:szCs w:val="40"/>
         </w:rPr>
       </w:pPr>
-      <w:bookmarkStart w:id="8" w:name="_Toc96179519"/>
-      <w:bookmarkStart w:id="9" w:name="_Toc96454742"/>
+      <w:bookmarkStart w:id="9" w:name="_Toc96179519"/>
+      <w:bookmarkStart w:id="10" w:name="_Toc96640305"/>
       <w:r>
         <w:rPr>
           <w:color w:val="4472C4" w:themeColor="accent1"/>
@@ -2532,8 +2544,8 @@
         </w:rPr>
         <w:t>Project Goals:</w:t>
       </w:r>
-      <w:bookmarkEnd w:id="8"/>
       <w:bookmarkEnd w:id="9"/>
+      <w:bookmarkEnd w:id="10"/>
     </w:p>
     <w:p>
       <w:pPr>
@@ -2598,1777 +2610,6 @@
           <w:lang w:val="en-US"/>
         </w:rPr>
       </w:pPr>
-      <w:r>
-        <w:rPr>
-          <w:lang w:val="en-US"/>
-        </w:rPr>
-        <w:br w:type="page"/>
-      </w:r>
-    </w:p>
-    <w:p>
-      <w:pPr>
-        <w:pStyle w:val="Heading2"/>
-        <w:rPr>
-          <w:sz w:val="40"/>
-          <w:szCs w:val="40"/>
-        </w:rPr>
-      </w:pPr>
-      <w:bookmarkStart w:id="10" w:name="_Toc96179520"/>
-    </w:p>
-    <w:p>
-      <w:pPr>
-        <w:pStyle w:val="Heading2"/>
-        <w:rPr>
-          <w:sz w:val="40"/>
-          <w:szCs w:val="40"/>
-        </w:rPr>
-      </w:pPr>
-      <w:bookmarkStart w:id="11" w:name="_Toc96454743"/>
-      <w:r>
-        <w:rPr>
-          <w:sz w:val="40"/>
-          <w:szCs w:val="40"/>
-        </w:rPr>
-        <w:t>Deliverables:</w:t>
-      </w:r>
-      <w:bookmarkEnd w:id="10"/>
-      <w:bookmarkEnd w:id="11"/>
-    </w:p>
-    <w:p>
-      <w:pPr>
-        <w:rPr>
-          <w:lang w:val="en-GB"/>
-        </w:rPr>
-      </w:pPr>
-    </w:p>
-    <w:p>
-      <w:pPr>
-        <w:rPr>
-          <w:lang w:val="en-GB"/>
-        </w:rPr>
-      </w:pPr>
-    </w:p>
-    <w:p>
-      <w:pPr>
-        <w:pStyle w:val="Heading3"/>
-        <w:rPr>
-          <w:i/>
-          <w:iCs/>
-          <w:color w:val="00B0F0"/>
-          <w:sz w:val="32"/>
-          <w:szCs w:val="32"/>
-        </w:rPr>
-      </w:pPr>
-      <w:bookmarkStart w:id="12" w:name="_Toc91254196"/>
-      <w:bookmarkStart w:id="13" w:name="_Toc96179521"/>
-      <w:bookmarkStart w:id="14" w:name="_Toc96454744"/>
-      <w:r>
-        <w:rPr>
-          <w:i/>
-          <w:iCs/>
-          <w:color w:val="00B0F0"/>
-          <w:sz w:val="32"/>
-          <w:szCs w:val="32"/>
-        </w:rPr>
-        <w:t>Non-Functional Requirements</w:t>
-      </w:r>
-      <w:bookmarkEnd w:id="12"/>
-      <w:bookmarkEnd w:id="13"/>
-      <w:bookmarkEnd w:id="14"/>
-    </w:p>
-    <w:p/>
-    <w:p>
-      <w:pPr>
-        <w:rPr>
-          <w:color w:val="808080" w:themeColor="background1" w:themeShade="80"/>
-          <w:sz w:val="22"/>
-          <w:szCs w:val="22"/>
-          <w:u w:val="single"/>
-          <w:lang w:val="en-US"/>
-        </w:rPr>
-      </w:pPr>
-      <w:r>
-        <w:rPr>
-          <w:color w:val="808080" w:themeColor="background1" w:themeShade="80"/>
-          <w:sz w:val="22"/>
-          <w:szCs w:val="22"/>
-          <w:u w:val="single"/>
-          <w:lang w:val="en-US"/>
-        </w:rPr>
-        <w:t>NFR-01: Maintainable and extendable</w:t>
-      </w:r>
-    </w:p>
-    <w:p>
-      <w:pPr>
-        <w:pStyle w:val="ListParagraph"/>
-        <w:numPr>
-          <w:ilvl w:val="0"/>
-          <w:numId w:val="2"/>
-        </w:numPr>
-        <w:rPr>
-          <w:sz w:val="22"/>
-          <w:szCs w:val="22"/>
-          <w:lang w:val="en-US"/>
-        </w:rPr>
-      </w:pPr>
-      <w:r>
-        <w:rPr>
-          <w:sz w:val="22"/>
-          <w:szCs w:val="22"/>
-          <w:lang w:val="en-US"/>
-        </w:rPr>
-        <w:t>The application will be open to new functionalities to be added, or to easily update the existing functionalities without influencing the application’s behavior or flow and without time consuming.</w:t>
-      </w:r>
-    </w:p>
-    <w:p>
-      <w:pPr>
-        <w:rPr>
-          <w:sz w:val="22"/>
-          <w:szCs w:val="22"/>
-          <w:lang w:val="en-US"/>
-        </w:rPr>
-      </w:pPr>
-    </w:p>
-    <w:p>
-      <w:pPr>
-        <w:rPr>
-          <w:color w:val="808080" w:themeColor="background1" w:themeShade="80"/>
-          <w:sz w:val="22"/>
-          <w:szCs w:val="22"/>
-          <w:u w:val="single"/>
-          <w:lang w:val="en-US"/>
-        </w:rPr>
-      </w:pPr>
-      <w:r>
-        <w:rPr>
-          <w:color w:val="808080" w:themeColor="background1" w:themeShade="80"/>
-          <w:sz w:val="22"/>
-          <w:szCs w:val="22"/>
-          <w:u w:val="single"/>
-          <w:lang w:val="en-US"/>
-        </w:rPr>
-        <w:t>NFR-02: Bug free system</w:t>
-      </w:r>
-    </w:p>
-    <w:p>
-      <w:pPr>
-        <w:pStyle w:val="ListParagraph"/>
-        <w:numPr>
-          <w:ilvl w:val="0"/>
-          <w:numId w:val="2"/>
-        </w:numPr>
-        <w:rPr>
-          <w:sz w:val="22"/>
-          <w:szCs w:val="22"/>
-          <w:lang w:val="en-US"/>
-        </w:rPr>
-      </w:pPr>
-      <w:r>
-        <w:rPr>
-          <w:sz w:val="22"/>
-          <w:szCs w:val="22"/>
-          <w:lang w:val="en-US"/>
-        </w:rPr>
-        <w:t>The application will handle potential users’ errors and unexpected behaviors.</w:t>
-      </w:r>
-    </w:p>
-    <w:p>
-      <w:pPr>
-        <w:pStyle w:val="ListParagraph"/>
-        <w:numPr>
-          <w:ilvl w:val="0"/>
-          <w:numId w:val="2"/>
-        </w:numPr>
-        <w:rPr>
-          <w:sz w:val="22"/>
-          <w:szCs w:val="22"/>
-          <w:lang w:val="en-US"/>
-        </w:rPr>
-      </w:pPr>
-      <w:r>
-        <w:rPr>
-          <w:sz w:val="22"/>
-          <w:szCs w:val="22"/>
-          <w:lang w:val="en-US"/>
-        </w:rPr>
-        <w:t>Unit testing will be implemented and kept up to date to the application’s development through time, to track and handle errors.</w:t>
-      </w:r>
-    </w:p>
-    <w:p>
-      <w:pPr>
-        <w:pStyle w:val="ListParagraph"/>
-        <w:numPr>
-          <w:ilvl w:val="0"/>
-          <w:numId w:val="2"/>
-        </w:numPr>
-        <w:rPr>
-          <w:sz w:val="22"/>
-          <w:szCs w:val="22"/>
-          <w:lang w:val="en-US"/>
-        </w:rPr>
-      </w:pPr>
-      <w:r>
-        <w:rPr>
-          <w:sz w:val="22"/>
-          <w:szCs w:val="22"/>
-          <w:lang w:val="en-US"/>
-        </w:rPr>
-        <w:t>The software will be equipped with a test plan to test every single performance of the web application.</w:t>
-      </w:r>
-    </w:p>
-    <w:p>
-      <w:pPr>
-        <w:pStyle w:val="ListParagraph"/>
-        <w:numPr>
-          <w:ilvl w:val="0"/>
-          <w:numId w:val="2"/>
-        </w:numPr>
-        <w:rPr>
-          <w:sz w:val="22"/>
-          <w:szCs w:val="22"/>
-          <w:lang w:val="en-US"/>
-        </w:rPr>
-      </w:pPr>
-      <w:r>
-        <w:rPr>
-          <w:sz w:val="22"/>
-          <w:szCs w:val="22"/>
-          <w:lang w:val="en-US"/>
-        </w:rPr>
-        <w:t>A test report will be made out of the test plan to fix any unexpected behavior after every testing.</w:t>
-      </w:r>
-    </w:p>
-    <w:p>
-      <w:pPr>
-        <w:rPr>
-          <w:sz w:val="22"/>
-          <w:szCs w:val="22"/>
-          <w:lang w:val="en-US"/>
-        </w:rPr>
-      </w:pPr>
-    </w:p>
-    <w:p>
-      <w:pPr>
-        <w:rPr>
-          <w:color w:val="808080" w:themeColor="background1" w:themeShade="80"/>
-          <w:sz w:val="22"/>
-          <w:szCs w:val="22"/>
-          <w:u w:val="single"/>
-          <w:lang w:val="en-US"/>
-        </w:rPr>
-      </w:pPr>
-      <w:r>
-        <w:rPr>
-          <w:color w:val="808080" w:themeColor="background1" w:themeShade="80"/>
-          <w:sz w:val="22"/>
-          <w:szCs w:val="22"/>
-          <w:u w:val="single"/>
-          <w:lang w:val="en-US"/>
-        </w:rPr>
-        <w:t>NFR-03: Secure Application</w:t>
-      </w:r>
-    </w:p>
-    <w:p>
-      <w:pPr>
-        <w:pStyle w:val="ListParagraph"/>
-        <w:numPr>
-          <w:ilvl w:val="0"/>
-          <w:numId w:val="2"/>
-        </w:numPr>
-        <w:rPr>
-          <w:sz w:val="22"/>
-          <w:szCs w:val="22"/>
-          <w:lang w:val="en-US"/>
-        </w:rPr>
-      </w:pPr>
-      <w:r>
-        <w:rPr>
-          <w:sz w:val="22"/>
-          <w:szCs w:val="22"/>
-          <w:lang w:val="en-US"/>
-        </w:rPr>
-        <w:t>Application’s users (admins, clients, etc.) won’t be able to access saved passwords (hashing and salting will be implemented for passwords), and also different access levels will be implemented to keep application’s users’ sensitive data safe.</w:t>
-      </w:r>
-    </w:p>
-    <w:p>
-      <w:pPr>
-        <w:rPr>
-          <w:sz w:val="22"/>
-          <w:szCs w:val="22"/>
-          <w:lang w:val="en-US"/>
-        </w:rPr>
-      </w:pPr>
-    </w:p>
-    <w:p>
-      <w:pPr>
-        <w:rPr>
-          <w:color w:val="808080" w:themeColor="background1" w:themeShade="80"/>
-          <w:sz w:val="22"/>
-          <w:szCs w:val="22"/>
-          <w:u w:val="single"/>
-          <w:lang w:val="en-US"/>
-        </w:rPr>
-      </w:pPr>
-      <w:r>
-        <w:rPr>
-          <w:color w:val="808080" w:themeColor="background1" w:themeShade="80"/>
-          <w:sz w:val="22"/>
-          <w:szCs w:val="22"/>
-          <w:u w:val="single"/>
-          <w:lang w:val="en-US"/>
-        </w:rPr>
-        <w:t>NFR-04: Environment and availability</w:t>
-      </w:r>
-    </w:p>
-    <w:p>
-      <w:pPr>
-        <w:pStyle w:val="ListParagraph"/>
-        <w:numPr>
-          <w:ilvl w:val="0"/>
-          <w:numId w:val="2"/>
-        </w:numPr>
-        <w:rPr>
-          <w:sz w:val="22"/>
-          <w:szCs w:val="22"/>
-          <w:lang w:val="en-US"/>
-        </w:rPr>
-      </w:pPr>
-      <w:r>
-        <w:rPr>
-          <w:sz w:val="22"/>
-          <w:szCs w:val="22"/>
-          <w:lang w:val="en-US"/>
-        </w:rPr>
-        <w:t xml:space="preserve">The web app is going to be deployed on an online server so that it is </w:t>
-      </w:r>
-      <w:r>
-        <w:rPr>
-          <w:sz w:val="22"/>
-          <w:szCs w:val="22"/>
-          <w:lang w:val="en-US"/>
-        </w:rPr>
-        <w:t>available to users online 24/7</w:t>
-      </w:r>
-    </w:p>
-    <w:p>
-      <w:pPr>
-        <w:rPr>
-          <w:sz w:val="22"/>
-          <w:szCs w:val="22"/>
-          <w:lang w:val="en-US"/>
-        </w:rPr>
-      </w:pPr>
-    </w:p>
-    <w:p>
-      <w:pPr>
-        <w:rPr>
-          <w:color w:val="808080" w:themeColor="background1" w:themeShade="80"/>
-          <w:sz w:val="22"/>
-          <w:szCs w:val="22"/>
-          <w:u w:val="single"/>
-          <w:lang w:val="en-US"/>
-        </w:rPr>
-      </w:pPr>
-      <w:r>
-        <w:rPr>
-          <w:color w:val="808080" w:themeColor="background1" w:themeShade="80"/>
-          <w:sz w:val="22"/>
-          <w:szCs w:val="22"/>
-          <w:u w:val="single"/>
-          <w:lang w:val="en-US"/>
-        </w:rPr>
-        <w:t>NFR-05: Usability</w:t>
-      </w:r>
-    </w:p>
-    <w:p>
-      <w:pPr>
-        <w:pStyle w:val="ListParagraph"/>
-        <w:numPr>
-          <w:ilvl w:val="0"/>
-          <w:numId w:val="2"/>
-        </w:numPr>
-        <w:rPr>
-          <w:color w:val="000000" w:themeColor="text1"/>
-          <w:sz w:val="22"/>
-          <w:szCs w:val="22"/>
-          <w:lang w:val="en-US"/>
-        </w:rPr>
-      </w:pPr>
-      <w:r>
-        <w:rPr>
-          <w:color w:val="000000" w:themeColor="text1"/>
-          <w:sz w:val="22"/>
-          <w:szCs w:val="22"/>
-          <w:lang w:val="en-US"/>
-        </w:rPr>
-        <w:t>User experience testing will be made and distributed over groups of people (unknown number for now) to test if the apps are behaving as expected and update any unexpected received results.</w:t>
-      </w:r>
-    </w:p>
-    <w:p>
-      <w:pPr>
-        <w:pStyle w:val="ListParagraph"/>
-        <w:numPr>
-          <w:ilvl w:val="0"/>
-          <w:numId w:val="2"/>
-        </w:numPr>
-        <w:rPr>
-          <w:sz w:val="22"/>
-          <w:szCs w:val="22"/>
-          <w:lang w:val="en-US"/>
-        </w:rPr>
-      </w:pPr>
-      <w:r>
-        <w:rPr>
-          <w:sz w:val="22"/>
-          <w:szCs w:val="22"/>
-          <w:lang w:val="en-US"/>
-        </w:rPr>
-        <w:t>The application is going to be user-friendly and easy to use without extra time for users to get acquainted with the system.</w:t>
-      </w:r>
-    </w:p>
-    <w:p>
-      <w:pPr>
-        <w:rPr>
-          <w:lang w:val="en-US"/>
-        </w:rPr>
-      </w:pPr>
-    </w:p>
-    <w:p>
-      <w:pPr>
-        <w:rPr>
-          <w:lang w:val="en-US"/>
-        </w:rPr>
-      </w:pPr>
-    </w:p>
-    <w:p>
-      <w:pPr>
-        <w:rPr>
-          <w:lang w:val="en-US"/>
-        </w:rPr>
-      </w:pPr>
-      <w:r>
-        <w:rPr>
-          <w:lang w:val="en-US"/>
-        </w:rPr>
-        <w:br w:type="page"/>
-      </w:r>
-    </w:p>
-    <w:p>
-      <w:pPr>
-        <w:pStyle w:val="Heading3"/>
-        <w:rPr>
-          <w:color w:val="00B0F0"/>
-          <w:sz w:val="32"/>
-          <w:szCs w:val="32"/>
-        </w:rPr>
-      </w:pPr>
-      <w:bookmarkStart w:id="15" w:name="_Toc91254197"/>
-      <w:bookmarkStart w:id="16" w:name="_Toc96179522"/>
-      <w:bookmarkStart w:id="17" w:name="_Toc96454745"/>
-      <w:r>
-        <w:rPr>
-          <w:color w:val="00B0F0"/>
-          <w:sz w:val="32"/>
-          <w:szCs w:val="32"/>
-        </w:rPr>
-        <w:lastRenderedPageBreak/>
-        <w:t>Functional Requirements</w:t>
-      </w:r>
-      <w:bookmarkEnd w:id="15"/>
-      <w:bookmarkEnd w:id="16"/>
-      <w:bookmarkEnd w:id="17"/>
-    </w:p>
-    <w:p>
-      <w:pPr>
-        <w:rPr>
-          <w:sz w:val="22"/>
-          <w:szCs w:val="22"/>
-          <w:lang w:val="en-US"/>
-        </w:rPr>
-      </w:pPr>
-    </w:p>
-    <w:p>
-      <w:pPr>
-        <w:rPr>
-          <w:sz w:val="22"/>
-          <w:szCs w:val="22"/>
-          <w:lang w:val="en-US"/>
-        </w:rPr>
-      </w:pPr>
-    </w:p>
-    <w:p>
-      <w:pPr>
-        <w:pStyle w:val="Heading4"/>
-      </w:pPr>
-      <w:r>
-        <w:t>User Requirements:</w:t>
-      </w:r>
-    </w:p>
-    <w:p>
-      <w:pPr>
-        <w:rPr>
-          <w:lang w:val="en-US"/>
-        </w:rPr>
-      </w:pPr>
-    </w:p>
-    <w:p>
-      <w:pPr>
-        <w:rPr>
-          <w:color w:val="808080" w:themeColor="background1" w:themeShade="80"/>
-          <w:sz w:val="22"/>
-          <w:szCs w:val="22"/>
-          <w:u w:val="single"/>
-        </w:rPr>
-      </w:pPr>
-      <w:r>
-        <w:rPr>
-          <w:color w:val="808080" w:themeColor="background1" w:themeShade="80"/>
-          <w:sz w:val="22"/>
-          <w:szCs w:val="22"/>
-          <w:u w:val="single"/>
-        </w:rPr>
-        <w:t>ID: FR A-01</w:t>
-      </w:r>
-    </w:p>
-    <w:p>
-      <w:pPr>
-        <w:rPr>
-          <w:sz w:val="22"/>
-          <w:szCs w:val="22"/>
-          <w:lang w:val="en-US"/>
-        </w:rPr>
-      </w:pPr>
-      <w:r>
-        <w:rPr>
-          <w:sz w:val="22"/>
-          <w:szCs w:val="22"/>
-        </w:rPr>
-        <w:t xml:space="preserve">Title: </w:t>
-      </w:r>
-      <w:r>
-        <w:rPr>
-          <w:sz w:val="22"/>
-          <w:szCs w:val="22"/>
-          <w:lang w:val="en-US"/>
-        </w:rPr>
-        <w:t>Client</w:t>
-      </w:r>
-      <w:r>
-        <w:rPr>
-          <w:sz w:val="22"/>
-          <w:szCs w:val="22"/>
-        </w:rPr>
-        <w:t xml:space="preserve"> can </w:t>
-      </w:r>
-      <w:r>
-        <w:rPr>
-          <w:sz w:val="22"/>
-          <w:szCs w:val="22"/>
-          <w:lang w:val="en-US"/>
-        </w:rPr>
-        <w:t>access available lessons</w:t>
-      </w:r>
-    </w:p>
-    <w:p>
-      <w:pPr>
-        <w:rPr>
-          <w:sz w:val="22"/>
-          <w:szCs w:val="22"/>
-        </w:rPr>
-      </w:pPr>
-      <w:r>
-        <w:rPr>
-          <w:sz w:val="22"/>
-          <w:szCs w:val="22"/>
-        </w:rPr>
-        <w:t>Description:</w:t>
-      </w:r>
-    </w:p>
-    <w:p>
-      <w:pPr>
-        <w:rPr>
-          <w:sz w:val="22"/>
-          <w:szCs w:val="22"/>
-          <w:lang w:val="en-US"/>
-        </w:rPr>
-      </w:pPr>
-      <w:r>
-        <w:rPr>
-          <w:sz w:val="22"/>
-          <w:szCs w:val="22"/>
-          <w:lang w:val="en-US"/>
-        </w:rPr>
-        <w:t>Client can access and view the available kite lessons</w:t>
-      </w:r>
-    </w:p>
-    <w:p>
-      <w:pPr>
-        <w:rPr>
-          <w:sz w:val="22"/>
-          <w:szCs w:val="22"/>
-          <w:lang w:val="en-US"/>
-        </w:rPr>
-      </w:pPr>
-      <w:r>
-        <w:rPr>
-          <w:color w:val="FF0000"/>
-          <w:sz w:val="22"/>
-          <w:szCs w:val="22"/>
-        </w:rPr>
-        <w:t>Constraint</w:t>
-      </w:r>
-      <w:r>
-        <w:rPr>
-          <w:sz w:val="22"/>
-          <w:szCs w:val="22"/>
-        </w:rPr>
-        <w:t xml:space="preserve">: </w:t>
-      </w:r>
-      <w:r>
-        <w:rPr>
-          <w:sz w:val="22"/>
-          <w:szCs w:val="22"/>
-          <w:lang w:val="en-US"/>
-        </w:rPr>
-        <w:t>None</w:t>
-      </w:r>
-    </w:p>
-    <w:p>
-      <w:pPr>
-        <w:rPr>
-          <w:lang w:val="en-US"/>
-        </w:rPr>
-      </w:pPr>
-    </w:p>
-    <w:p>
-      <w:pPr>
-        <w:rPr>
-          <w:color w:val="808080" w:themeColor="background1" w:themeShade="80"/>
-          <w:sz w:val="22"/>
-          <w:szCs w:val="22"/>
-          <w:u w:val="single"/>
-          <w:lang w:val="en-US"/>
-        </w:rPr>
-      </w:pPr>
-      <w:r>
-        <w:rPr>
-          <w:color w:val="808080" w:themeColor="background1" w:themeShade="80"/>
-          <w:sz w:val="22"/>
-          <w:szCs w:val="22"/>
-          <w:u w:val="single"/>
-        </w:rPr>
-        <w:t>ID: FR A-0</w:t>
-      </w:r>
-      <w:r>
-        <w:rPr>
-          <w:color w:val="808080" w:themeColor="background1" w:themeShade="80"/>
-          <w:sz w:val="22"/>
-          <w:szCs w:val="22"/>
-          <w:u w:val="single"/>
-          <w:lang w:val="en-US"/>
-        </w:rPr>
-        <w:t>2</w:t>
-      </w:r>
-    </w:p>
-    <w:p>
-      <w:pPr>
-        <w:rPr>
-          <w:sz w:val="22"/>
-          <w:szCs w:val="22"/>
-          <w:lang w:val="en-US"/>
-        </w:rPr>
-      </w:pPr>
-      <w:r>
-        <w:rPr>
-          <w:sz w:val="22"/>
-          <w:szCs w:val="22"/>
-        </w:rPr>
-        <w:t xml:space="preserve">Title: </w:t>
-      </w:r>
-      <w:r>
-        <w:rPr>
-          <w:sz w:val="22"/>
-          <w:szCs w:val="22"/>
-          <w:lang w:val="en-US"/>
-        </w:rPr>
-        <w:t>Client</w:t>
-      </w:r>
-      <w:r>
-        <w:rPr>
-          <w:sz w:val="22"/>
-          <w:szCs w:val="22"/>
-        </w:rPr>
-        <w:t xml:space="preserve"> </w:t>
-      </w:r>
-      <w:r>
-        <w:rPr>
-          <w:sz w:val="22"/>
-          <w:szCs w:val="22"/>
-          <w:lang w:val="en-US"/>
-        </w:rPr>
-        <w:t>can place a reservation</w:t>
-      </w:r>
-    </w:p>
-    <w:p>
-      <w:pPr>
-        <w:rPr>
-          <w:sz w:val="22"/>
-          <w:szCs w:val="22"/>
-        </w:rPr>
-      </w:pPr>
-      <w:r>
-        <w:rPr>
-          <w:sz w:val="22"/>
-          <w:szCs w:val="22"/>
-        </w:rPr>
-        <w:t>Description:</w:t>
-      </w:r>
-    </w:p>
-    <w:p>
-      <w:pPr>
-        <w:rPr>
-          <w:sz w:val="22"/>
-          <w:szCs w:val="22"/>
-          <w:lang w:val="en-US"/>
-        </w:rPr>
-      </w:pPr>
-      <w:r>
-        <w:rPr>
-          <w:sz w:val="22"/>
-          <w:szCs w:val="22"/>
-          <w:lang w:val="en-US"/>
-        </w:rPr>
-        <w:t>Client can make a reservation for a kite lesson</w:t>
-      </w:r>
-    </w:p>
-    <w:p>
-      <w:pPr>
-        <w:rPr>
-          <w:sz w:val="22"/>
-          <w:szCs w:val="22"/>
-          <w:lang w:val="en-US"/>
-        </w:rPr>
-      </w:pPr>
-      <w:r>
-        <w:rPr>
-          <w:color w:val="FF0000"/>
-          <w:sz w:val="22"/>
-          <w:szCs w:val="22"/>
-        </w:rPr>
-        <w:t>Constraint</w:t>
-      </w:r>
-      <w:r>
-        <w:rPr>
-          <w:sz w:val="22"/>
-          <w:szCs w:val="22"/>
-        </w:rPr>
-        <w:t xml:space="preserve">: </w:t>
-      </w:r>
-      <w:r>
-        <w:rPr>
-          <w:sz w:val="22"/>
-          <w:szCs w:val="22"/>
-          <w:lang w:val="en-US"/>
-        </w:rPr>
-        <w:t>None</w:t>
-      </w:r>
-    </w:p>
-    <w:p>
-      <w:pPr>
-        <w:rPr>
-          <w:lang w:val="en-US"/>
-        </w:rPr>
-      </w:pPr>
-    </w:p>
-    <w:p>
-      <w:pPr>
-        <w:rPr>
-          <w:u w:val="single"/>
-          <w:lang w:val="en-US"/>
-        </w:rPr>
-      </w:pPr>
-      <w:r>
-        <w:rPr>
-          <w:u w:val="single"/>
-          <w:lang w:val="en-US"/>
-        </w:rPr>
-        <w:t>Sign up/in (coming up</w:t>
-      </w:r>
-      <w:r>
-        <w:rPr>
-          <w:u w:val="single"/>
-          <w:lang w:val="en-US"/>
-        </w:rPr>
-        <w:t xml:space="preserve"> in future releases</w:t>
-      </w:r>
-      <w:r>
-        <w:rPr>
-          <w:u w:val="single"/>
-          <w:lang w:val="en-US"/>
-        </w:rPr>
-        <w:t>)</w:t>
-      </w:r>
-    </w:p>
-    <w:p>
-      <w:pPr>
-        <w:rPr>
-          <w:lang w:val="en-US"/>
-        </w:rPr>
-      </w:pPr>
-    </w:p>
-    <w:p>
-      <w:pPr>
-        <w:rPr>
-          <w:lang w:val="en-US"/>
-        </w:rPr>
-      </w:pPr>
-    </w:p>
-    <w:p>
-      <w:pPr>
-        <w:rPr>
-          <w:lang w:val="en-US"/>
-        </w:rPr>
-      </w:pPr>
-      <w:r>
-        <w:rPr>
-          <w:lang w:val="en-US"/>
-        </w:rPr>
-        <w:br w:type="page"/>
-      </w:r>
-    </w:p>
-    <w:p>
-      <w:pPr>
-        <w:pStyle w:val="Heading4"/>
-      </w:pPr>
-      <w:r>
-        <w:lastRenderedPageBreak/>
-        <w:t>Use Cases:</w:t>
-      </w:r>
-    </w:p>
-    <w:p>
-      <w:pPr>
-        <w:rPr>
-          <w:lang w:val="en-US"/>
-        </w:rPr>
-      </w:pPr>
-    </w:p>
-    <w:p>
-      <w:pPr>
-        <w:rPr>
-          <w:color w:val="808080" w:themeColor="background1" w:themeShade="80"/>
-          <w:sz w:val="22"/>
-          <w:szCs w:val="22"/>
-          <w:u w:val="single"/>
-          <w:lang w:val="en-US"/>
-        </w:rPr>
-      </w:pPr>
-      <w:r>
-        <w:rPr>
-          <w:color w:val="808080" w:themeColor="background1" w:themeShade="80"/>
-          <w:sz w:val="22"/>
-          <w:szCs w:val="22"/>
-          <w:u w:val="single"/>
-        </w:rPr>
-        <w:t>ID: FR A-01 –</w:t>
-      </w:r>
-      <w:r>
-        <w:rPr>
-          <w:color w:val="808080" w:themeColor="background1" w:themeShade="80"/>
-          <w:sz w:val="22"/>
-          <w:szCs w:val="22"/>
-          <w:u w:val="single"/>
-          <w:lang w:val="en-US"/>
-        </w:rPr>
-        <w:t xml:space="preserve"> Client can access available lessons</w:t>
-      </w:r>
-    </w:p>
-    <w:p>
-      <w:pPr>
-        <w:rPr>
-          <w:color w:val="7030A0"/>
-          <w:sz w:val="22"/>
-          <w:szCs w:val="22"/>
-          <w:lang w:val="en-US"/>
-        </w:rPr>
-      </w:pPr>
-      <w:r>
-        <w:rPr>
-          <w:color w:val="7030A0"/>
-          <w:sz w:val="22"/>
-          <w:szCs w:val="22"/>
-          <w:lang w:val="en-US"/>
-        </w:rPr>
-        <w:t>Pre-condition:</w:t>
-      </w:r>
-    </w:p>
-    <w:p>
-      <w:pPr>
-        <w:pStyle w:val="ListParagraph"/>
-        <w:numPr>
-          <w:ilvl w:val="0"/>
-          <w:numId w:val="4"/>
-        </w:numPr>
-        <w:rPr>
-          <w:color w:val="7030A0"/>
-          <w:sz w:val="22"/>
-          <w:szCs w:val="22"/>
-          <w:lang w:val="en-US"/>
-        </w:rPr>
-      </w:pPr>
-      <w:r>
-        <w:rPr>
-          <w:color w:val="7030A0"/>
-          <w:sz w:val="22"/>
-          <w:szCs w:val="22"/>
-          <w:lang w:val="en-US"/>
-        </w:rPr>
-        <w:t>None</w:t>
-      </w:r>
-    </w:p>
-    <w:p>
-      <w:pPr>
-        <w:rPr>
-          <w:color w:val="7030A0"/>
-          <w:sz w:val="22"/>
-          <w:szCs w:val="22"/>
-          <w:lang w:val="en-US"/>
-        </w:rPr>
-      </w:pPr>
-      <w:r>
-        <w:rPr>
-          <w:color w:val="7030A0"/>
-          <w:sz w:val="22"/>
-          <w:szCs w:val="22"/>
-          <w:lang w:val="en-US"/>
-        </w:rPr>
-        <w:t xml:space="preserve">Post-condition: </w:t>
-      </w:r>
-    </w:p>
-    <w:p>
-      <w:pPr>
-        <w:pStyle w:val="ListParagraph"/>
-        <w:numPr>
-          <w:ilvl w:val="0"/>
-          <w:numId w:val="4"/>
-        </w:numPr>
-        <w:rPr>
-          <w:color w:val="7030A0"/>
-          <w:sz w:val="22"/>
-          <w:szCs w:val="22"/>
-          <w:lang w:val="en-US"/>
-        </w:rPr>
-      </w:pPr>
-      <w:r>
-        <w:rPr>
-          <w:color w:val="7030A0"/>
-          <w:sz w:val="22"/>
-          <w:szCs w:val="22"/>
-          <w:lang w:val="en-US"/>
-        </w:rPr>
-        <w:t>None</w:t>
-      </w:r>
-    </w:p>
-    <w:p>
-      <w:pPr>
-        <w:rPr>
-          <w:color w:val="7030A0"/>
-          <w:sz w:val="22"/>
-          <w:szCs w:val="22"/>
-          <w:lang w:val="en-US"/>
-        </w:rPr>
-      </w:pPr>
-      <w:r>
-        <w:rPr>
-          <w:color w:val="7030A0"/>
-          <w:sz w:val="22"/>
-          <w:szCs w:val="22"/>
-        </w:rPr>
-        <w:t xml:space="preserve">Actor: </w:t>
-      </w:r>
-      <w:r>
-        <w:rPr>
-          <w:color w:val="7030A0"/>
-          <w:sz w:val="22"/>
-          <w:szCs w:val="22"/>
-          <w:lang w:val="en-US"/>
-        </w:rPr>
-        <w:t>Client</w:t>
-      </w:r>
-    </w:p>
-    <w:p>
-      <w:pPr>
-        <w:rPr>
-          <w:color w:val="7030A0"/>
-          <w:sz w:val="22"/>
-          <w:szCs w:val="22"/>
-          <w:lang w:val="en-US"/>
-        </w:rPr>
-      </w:pPr>
-    </w:p>
-    <w:p>
-      <w:pPr>
-        <w:rPr>
-          <w:sz w:val="22"/>
-          <w:szCs w:val="22"/>
-          <w:lang w:val="en-US"/>
-        </w:rPr>
-      </w:pPr>
-      <w:r>
-        <w:rPr>
-          <w:sz w:val="22"/>
-          <w:szCs w:val="22"/>
-          <w:lang w:val="en-US"/>
-        </w:rPr>
-        <w:t xml:space="preserve">Main Success Scenario: </w:t>
-      </w:r>
-    </w:p>
-    <w:p>
-      <w:pPr>
-        <w:pStyle w:val="ListParagraph"/>
-        <w:numPr>
-          <w:ilvl w:val="0"/>
-          <w:numId w:val="5"/>
-        </w:numPr>
-        <w:rPr>
-          <w:sz w:val="22"/>
-          <w:szCs w:val="22"/>
-          <w:lang w:val="en-US"/>
-        </w:rPr>
-      </w:pPr>
-      <w:r>
-        <w:rPr>
-          <w:sz w:val="22"/>
-          <w:szCs w:val="22"/>
-          <w:lang w:val="en-US"/>
-        </w:rPr>
-        <w:t>Client opens the Web application</w:t>
-      </w:r>
-    </w:p>
-    <w:p>
-      <w:pPr>
-        <w:pStyle w:val="ListParagraph"/>
-        <w:numPr>
-          <w:ilvl w:val="0"/>
-          <w:numId w:val="5"/>
-        </w:numPr>
-        <w:rPr>
-          <w:sz w:val="22"/>
-          <w:szCs w:val="22"/>
-          <w:lang w:val="en-US"/>
-        </w:rPr>
-      </w:pPr>
-      <w:r>
-        <w:rPr>
-          <w:sz w:val="22"/>
-          <w:szCs w:val="22"/>
-          <w:lang w:val="en-US"/>
-        </w:rPr>
-        <w:t>System displays a dashboard</w:t>
-      </w:r>
-    </w:p>
-    <w:p>
-      <w:pPr>
-        <w:pStyle w:val="ListParagraph"/>
-        <w:numPr>
-          <w:ilvl w:val="0"/>
-          <w:numId w:val="5"/>
-        </w:numPr>
-        <w:rPr>
-          <w:sz w:val="22"/>
-          <w:szCs w:val="22"/>
-          <w:lang w:val="en-US"/>
-        </w:rPr>
-      </w:pPr>
-      <w:r>
-        <w:rPr>
-          <w:sz w:val="22"/>
-          <w:szCs w:val="22"/>
-          <w:lang w:val="en-US"/>
-        </w:rPr>
-        <w:t>Client chooses to view available lessons</w:t>
-      </w:r>
-    </w:p>
-    <w:p>
-      <w:pPr>
-        <w:pStyle w:val="ListParagraph"/>
-        <w:numPr>
-          <w:ilvl w:val="0"/>
-          <w:numId w:val="5"/>
-        </w:numPr>
-        <w:rPr>
-          <w:sz w:val="22"/>
-          <w:szCs w:val="22"/>
-          <w:lang w:val="en-US"/>
-        </w:rPr>
-      </w:pPr>
-      <w:r>
-        <w:rPr>
-          <w:sz w:val="22"/>
-          <w:szCs w:val="22"/>
-          <w:lang w:val="en-US"/>
-        </w:rPr>
-        <w:t>System displays kite lessons</w:t>
-      </w:r>
-    </w:p>
-    <w:p>
-      <w:pPr>
-        <w:pStyle w:val="ListParagraph"/>
-        <w:numPr>
-          <w:ilvl w:val="0"/>
-          <w:numId w:val="5"/>
-        </w:numPr>
-        <w:rPr>
-          <w:color w:val="000000" w:themeColor="text1"/>
-          <w:sz w:val="22"/>
-          <w:szCs w:val="22"/>
-          <w:lang w:val="en-US"/>
-        </w:rPr>
-      </w:pPr>
-      <w:r>
-        <w:rPr>
-          <w:color w:val="000000" w:themeColor="text1"/>
-          <w:sz w:val="22"/>
-          <w:szCs w:val="22"/>
-          <w:lang w:val="en-US"/>
-        </w:rPr>
-        <w:t>End of use case</w:t>
-      </w:r>
-    </w:p>
-    <w:p>
-      <w:pPr>
-        <w:rPr>
-          <w:sz w:val="22"/>
-          <w:szCs w:val="22"/>
-          <w:lang w:val="en-US"/>
-        </w:rPr>
-      </w:pPr>
-    </w:p>
-    <w:p>
-      <w:pPr>
-        <w:rPr>
-          <w:sz w:val="22"/>
-          <w:szCs w:val="22"/>
-          <w:lang w:val="en-US"/>
-        </w:rPr>
-      </w:pPr>
-      <w:r>
-        <w:rPr>
-          <w:sz w:val="22"/>
-          <w:szCs w:val="22"/>
-          <w:lang w:val="en-US"/>
-        </w:rPr>
-        <w:t>Extensions:</w:t>
-      </w:r>
-    </w:p>
-    <w:p>
-      <w:pPr>
-        <w:pStyle w:val="ListParagraph"/>
-        <w:numPr>
-          <w:ilvl w:val="0"/>
-          <w:numId w:val="4"/>
-        </w:numPr>
-        <w:rPr>
-          <w:sz w:val="22"/>
-          <w:szCs w:val="22"/>
-          <w:lang w:val="en-US"/>
-        </w:rPr>
-      </w:pPr>
-      <w:r>
-        <w:rPr>
-          <w:sz w:val="22"/>
-          <w:szCs w:val="22"/>
-          <w:lang w:val="en-US"/>
-        </w:rPr>
-        <w:t>None</w:t>
-      </w:r>
-    </w:p>
-    <w:p>
-      <w:pPr>
-        <w:rPr>
-          <w:sz w:val="22"/>
-          <w:szCs w:val="22"/>
-          <w:lang w:val="en-US"/>
-        </w:rPr>
-      </w:pPr>
-    </w:p>
-    <w:p/>
-    <w:p>
-      <w:pPr>
-        <w:rPr>
-          <w:color w:val="808080" w:themeColor="background1" w:themeShade="80"/>
-          <w:sz w:val="22"/>
-          <w:szCs w:val="22"/>
-          <w:u w:val="single"/>
-          <w:lang w:val="en-US"/>
-        </w:rPr>
-      </w:pPr>
-      <w:r>
-        <w:rPr>
-          <w:color w:val="808080" w:themeColor="background1" w:themeShade="80"/>
-          <w:sz w:val="22"/>
-          <w:szCs w:val="22"/>
-          <w:u w:val="single"/>
-        </w:rPr>
-        <w:t>ID: FR A-0</w:t>
-      </w:r>
-      <w:r>
-        <w:rPr>
-          <w:color w:val="808080" w:themeColor="background1" w:themeShade="80"/>
-          <w:sz w:val="22"/>
-          <w:szCs w:val="22"/>
-          <w:u w:val="single"/>
-          <w:lang w:val="en-US"/>
-        </w:rPr>
-        <w:t>2</w:t>
-      </w:r>
-      <w:r>
-        <w:rPr>
-          <w:color w:val="808080" w:themeColor="background1" w:themeShade="80"/>
-          <w:sz w:val="22"/>
-          <w:szCs w:val="22"/>
-          <w:u w:val="single"/>
-        </w:rPr>
-        <w:t xml:space="preserve"> – </w:t>
-      </w:r>
-      <w:r>
-        <w:rPr>
-          <w:color w:val="808080" w:themeColor="background1" w:themeShade="80"/>
-          <w:sz w:val="22"/>
-          <w:szCs w:val="22"/>
-          <w:u w:val="single"/>
-          <w:lang w:val="en-US"/>
-        </w:rPr>
-        <w:t>Client can place a reservation</w:t>
-      </w:r>
-    </w:p>
-    <w:p>
-      <w:pPr>
-        <w:rPr>
-          <w:color w:val="7030A0"/>
-          <w:sz w:val="22"/>
-          <w:szCs w:val="22"/>
-          <w:lang w:val="en-US"/>
-        </w:rPr>
-      </w:pPr>
-      <w:r>
-        <w:rPr>
-          <w:color w:val="7030A0"/>
-          <w:sz w:val="22"/>
-          <w:szCs w:val="22"/>
-          <w:lang w:val="en-US"/>
-        </w:rPr>
-        <w:t>Pre-condition:</w:t>
-      </w:r>
-    </w:p>
-    <w:p>
-      <w:pPr>
-        <w:pStyle w:val="ListParagraph"/>
-        <w:numPr>
-          <w:ilvl w:val="0"/>
-          <w:numId w:val="4"/>
-        </w:numPr>
-        <w:rPr>
-          <w:color w:val="7030A0"/>
-          <w:sz w:val="22"/>
-          <w:szCs w:val="22"/>
-          <w:lang w:val="en-US"/>
-        </w:rPr>
-      </w:pPr>
-      <w:r>
-        <w:rPr>
-          <w:color w:val="7030A0"/>
-          <w:sz w:val="22"/>
-          <w:szCs w:val="22"/>
-          <w:lang w:val="en-US"/>
-        </w:rPr>
-        <w:t>None</w:t>
-      </w:r>
-    </w:p>
-    <w:p>
-      <w:pPr>
-        <w:rPr>
-          <w:color w:val="7030A0"/>
-          <w:sz w:val="22"/>
-          <w:szCs w:val="22"/>
-          <w:lang w:val="en-US"/>
-        </w:rPr>
-      </w:pPr>
-      <w:r>
-        <w:rPr>
-          <w:color w:val="7030A0"/>
-          <w:sz w:val="22"/>
-          <w:szCs w:val="22"/>
-          <w:lang w:val="en-US"/>
-        </w:rPr>
-        <w:t xml:space="preserve">Post-condition: </w:t>
-      </w:r>
-    </w:p>
-    <w:p>
-      <w:pPr>
-        <w:pStyle w:val="ListParagraph"/>
-        <w:numPr>
-          <w:ilvl w:val="0"/>
-          <w:numId w:val="4"/>
-        </w:numPr>
-        <w:rPr>
-          <w:color w:val="7030A0"/>
-          <w:sz w:val="22"/>
-          <w:szCs w:val="22"/>
-          <w:lang w:val="en-US"/>
-        </w:rPr>
-      </w:pPr>
-      <w:r>
-        <w:rPr>
-          <w:color w:val="7030A0"/>
-          <w:sz w:val="22"/>
-          <w:szCs w:val="22"/>
-          <w:lang w:val="en-US"/>
-        </w:rPr>
-        <w:t>Lessons is booked</w:t>
-      </w:r>
-    </w:p>
-    <w:p>
-      <w:pPr>
-        <w:rPr>
-          <w:color w:val="7030A0"/>
-          <w:sz w:val="22"/>
-          <w:szCs w:val="22"/>
-          <w:lang w:val="en-US"/>
-        </w:rPr>
-      </w:pPr>
-      <w:r>
-        <w:rPr>
-          <w:color w:val="7030A0"/>
-          <w:sz w:val="22"/>
-          <w:szCs w:val="22"/>
-        </w:rPr>
-        <w:t xml:space="preserve">Actor: </w:t>
-      </w:r>
-      <w:r>
-        <w:rPr>
-          <w:color w:val="7030A0"/>
-          <w:sz w:val="22"/>
-          <w:szCs w:val="22"/>
-          <w:lang w:val="en-US"/>
-        </w:rPr>
-        <w:t>Client</w:t>
-      </w:r>
-    </w:p>
-    <w:p>
-      <w:pPr>
-        <w:rPr>
-          <w:color w:val="7030A0"/>
-          <w:sz w:val="22"/>
-          <w:szCs w:val="22"/>
-          <w:lang w:val="en-US"/>
-        </w:rPr>
-      </w:pPr>
-    </w:p>
-    <w:p>
-      <w:pPr>
-        <w:rPr>
-          <w:sz w:val="22"/>
-          <w:szCs w:val="22"/>
-          <w:lang w:val="en-US"/>
-        </w:rPr>
-      </w:pPr>
-      <w:r>
-        <w:rPr>
-          <w:sz w:val="22"/>
-          <w:szCs w:val="22"/>
-          <w:lang w:val="en-US"/>
-        </w:rPr>
-        <w:t xml:space="preserve">Main Success Scenario: </w:t>
-      </w:r>
-    </w:p>
-    <w:p>
-      <w:pPr>
-        <w:pStyle w:val="ListParagraph"/>
-        <w:numPr>
-          <w:ilvl w:val="0"/>
-          <w:numId w:val="7"/>
-        </w:numPr>
-        <w:rPr>
-          <w:sz w:val="22"/>
-          <w:szCs w:val="22"/>
-          <w:lang w:val="en-US"/>
-        </w:rPr>
-      </w:pPr>
-      <w:r>
-        <w:rPr>
-          <w:sz w:val="22"/>
-          <w:szCs w:val="22"/>
-          <w:lang w:val="en-US"/>
-        </w:rPr>
-        <w:t>Client opens the Web application</w:t>
-      </w:r>
-    </w:p>
-    <w:p>
-      <w:pPr>
-        <w:pStyle w:val="ListParagraph"/>
-        <w:numPr>
-          <w:ilvl w:val="0"/>
-          <w:numId w:val="7"/>
-        </w:numPr>
-        <w:rPr>
-          <w:sz w:val="22"/>
-          <w:szCs w:val="22"/>
-          <w:lang w:val="en-US"/>
-        </w:rPr>
-      </w:pPr>
-      <w:r>
-        <w:rPr>
-          <w:sz w:val="22"/>
-          <w:szCs w:val="22"/>
-          <w:lang w:val="en-US"/>
-        </w:rPr>
-        <w:t>System displays a dashboard</w:t>
-      </w:r>
-    </w:p>
-    <w:p>
-      <w:pPr>
-        <w:pStyle w:val="ListParagraph"/>
-        <w:numPr>
-          <w:ilvl w:val="0"/>
-          <w:numId w:val="7"/>
-        </w:numPr>
-        <w:rPr>
-          <w:sz w:val="22"/>
-          <w:szCs w:val="22"/>
-          <w:lang w:val="en-US"/>
-        </w:rPr>
-      </w:pPr>
-      <w:r>
-        <w:rPr>
-          <w:sz w:val="22"/>
-          <w:szCs w:val="22"/>
-          <w:lang w:val="en-US"/>
-        </w:rPr>
-        <w:t>Client chooses to book a lesson</w:t>
-      </w:r>
-    </w:p>
-    <w:p>
-      <w:pPr>
-        <w:pStyle w:val="ListParagraph"/>
-        <w:numPr>
-          <w:ilvl w:val="0"/>
-          <w:numId w:val="7"/>
-        </w:numPr>
-        <w:rPr>
-          <w:sz w:val="22"/>
-          <w:szCs w:val="22"/>
-          <w:lang w:val="en-US"/>
-        </w:rPr>
-      </w:pPr>
-      <w:r>
-        <w:rPr>
-          <w:sz w:val="22"/>
-          <w:szCs w:val="22"/>
-          <w:lang w:val="en-US"/>
-        </w:rPr>
-        <w:t>System displays a form</w:t>
-      </w:r>
-    </w:p>
-    <w:p>
-      <w:pPr>
-        <w:pStyle w:val="ListParagraph"/>
-        <w:numPr>
-          <w:ilvl w:val="0"/>
-          <w:numId w:val="7"/>
-        </w:numPr>
-        <w:rPr>
-          <w:sz w:val="22"/>
-          <w:szCs w:val="22"/>
-          <w:lang w:val="en-US"/>
-        </w:rPr>
-      </w:pPr>
-      <w:r>
-        <w:rPr>
-          <w:sz w:val="22"/>
-          <w:szCs w:val="22"/>
-          <w:lang w:val="en-US"/>
-        </w:rPr>
-        <w:t>Client provides valid data and confirms</w:t>
-      </w:r>
-    </w:p>
-    <w:p>
-      <w:pPr>
-        <w:pStyle w:val="ListParagraph"/>
-        <w:numPr>
-          <w:ilvl w:val="0"/>
-          <w:numId w:val="7"/>
-        </w:numPr>
-        <w:rPr>
-          <w:sz w:val="22"/>
-          <w:szCs w:val="22"/>
-          <w:lang w:val="en-US"/>
-        </w:rPr>
-      </w:pPr>
-      <w:r>
-        <w:rPr>
-          <w:sz w:val="22"/>
-          <w:szCs w:val="22"/>
-          <w:lang w:val="en-US"/>
-        </w:rPr>
-        <w:lastRenderedPageBreak/>
-        <w:t>System displays a confirmation of successful booking</w:t>
-      </w:r>
-    </w:p>
-    <w:p>
-      <w:pPr>
-        <w:pStyle w:val="ListParagraph"/>
-        <w:numPr>
-          <w:ilvl w:val="0"/>
-          <w:numId w:val="7"/>
-        </w:numPr>
-        <w:rPr>
-          <w:color w:val="000000" w:themeColor="text1"/>
-          <w:sz w:val="22"/>
-          <w:szCs w:val="22"/>
-          <w:lang w:val="en-US"/>
-        </w:rPr>
-      </w:pPr>
-      <w:r>
-        <w:rPr>
-          <w:color w:val="000000" w:themeColor="text1"/>
-          <w:sz w:val="22"/>
-          <w:szCs w:val="22"/>
-          <w:lang w:val="en-US"/>
-        </w:rPr>
-        <w:t>End of use case</w:t>
-      </w:r>
-    </w:p>
-    <w:p>
-      <w:pPr>
-        <w:rPr>
-          <w:sz w:val="22"/>
-          <w:szCs w:val="22"/>
-          <w:lang w:val="en-US"/>
-        </w:rPr>
-      </w:pPr>
-    </w:p>
-    <w:p>
-      <w:pPr>
-        <w:rPr>
-          <w:sz w:val="22"/>
-          <w:szCs w:val="22"/>
-          <w:lang w:val="en-US"/>
-        </w:rPr>
-      </w:pPr>
-      <w:r>
-        <w:rPr>
-          <w:sz w:val="22"/>
-          <w:szCs w:val="22"/>
-          <w:lang w:val="en-US"/>
-        </w:rPr>
-        <w:t>Extensions:</w:t>
-      </w:r>
-    </w:p>
-    <w:p>
-      <w:pPr>
-        <w:rPr>
-          <w:sz w:val="22"/>
-          <w:szCs w:val="22"/>
-          <w:lang w:val="en-US"/>
-        </w:rPr>
-      </w:pPr>
-      <w:r>
-        <w:rPr>
-          <w:sz w:val="22"/>
-          <w:szCs w:val="22"/>
-          <w:lang w:val="en-US"/>
-        </w:rPr>
-        <w:t>5a</w:t>
-      </w:r>
-      <w:r>
-        <w:rPr>
-          <w:sz w:val="22"/>
-          <w:szCs w:val="22"/>
-          <w:lang w:val="en-US"/>
-        </w:rPr>
-        <w:t>.</w:t>
-      </w:r>
-      <w:r>
-        <w:rPr>
-          <w:sz w:val="22"/>
-          <w:szCs w:val="22"/>
-          <w:lang w:val="en-US"/>
-        </w:rPr>
-        <w:t xml:space="preserve"> text fields are empty</w:t>
-      </w:r>
-    </w:p>
-    <w:p>
-      <w:pPr>
-        <w:pStyle w:val="ListParagraph"/>
-        <w:numPr>
-          <w:ilvl w:val="0"/>
-          <w:numId w:val="3"/>
-        </w:numPr>
-        <w:rPr>
-          <w:sz w:val="22"/>
-          <w:szCs w:val="22"/>
-          <w:lang w:val="en-US"/>
-        </w:rPr>
-      </w:pPr>
-      <w:r>
-        <w:rPr>
-          <w:sz w:val="22"/>
-          <w:szCs w:val="22"/>
-          <w:lang w:val="en-US"/>
-        </w:rPr>
-        <w:t>System displays a guiding message saying that fields are mandatory</w:t>
-      </w:r>
-    </w:p>
-    <w:p>
-      <w:pPr>
-        <w:pStyle w:val="ListParagraph"/>
-        <w:numPr>
-          <w:ilvl w:val="0"/>
-          <w:numId w:val="3"/>
-        </w:numPr>
-        <w:rPr>
-          <w:sz w:val="22"/>
-          <w:szCs w:val="22"/>
-          <w:lang w:val="en-US"/>
-        </w:rPr>
-      </w:pPr>
-      <w:r>
-        <w:rPr>
-          <w:sz w:val="22"/>
-          <w:szCs w:val="22"/>
-          <w:lang w:val="en-US"/>
-        </w:rPr>
-        <w:t>Client fills in the fields</w:t>
-      </w:r>
-    </w:p>
-    <w:p>
-      <w:pPr>
-        <w:pStyle w:val="ListParagraph"/>
-        <w:numPr>
-          <w:ilvl w:val="0"/>
-          <w:numId w:val="3"/>
-        </w:numPr>
-        <w:rPr>
-          <w:sz w:val="22"/>
-          <w:szCs w:val="22"/>
-          <w:lang w:val="en-US"/>
-        </w:rPr>
-      </w:pPr>
-      <w:r>
-        <w:rPr>
-          <w:sz w:val="22"/>
-          <w:szCs w:val="22"/>
-          <w:lang w:val="en-US"/>
-        </w:rPr>
-        <w:t>Go back to use case 5</w:t>
-      </w:r>
-    </w:p>
-    <w:p>
-      <w:pPr>
-        <w:rPr>
-          <w:sz w:val="22"/>
-          <w:szCs w:val="22"/>
-          <w:lang w:val="en-US"/>
-        </w:rPr>
-      </w:pPr>
-    </w:p>
-    <w:p>
-      <w:pPr>
-        <w:rPr>
-          <w:sz w:val="22"/>
-          <w:szCs w:val="22"/>
-          <w:lang w:val="en-US"/>
-        </w:rPr>
-      </w:pPr>
-      <w:r>
-        <w:rPr>
-          <w:sz w:val="22"/>
-          <w:szCs w:val="22"/>
-          <w:lang w:val="en-US"/>
-        </w:rPr>
-        <w:t>5b. fields contain invalid data</w:t>
-      </w:r>
-    </w:p>
-    <w:p>
-      <w:pPr>
-        <w:pStyle w:val="ListParagraph"/>
-        <w:numPr>
-          <w:ilvl w:val="0"/>
-          <w:numId w:val="6"/>
-        </w:numPr>
-        <w:rPr>
-          <w:sz w:val="22"/>
-          <w:szCs w:val="22"/>
-          <w:lang w:val="en-US"/>
-        </w:rPr>
-      </w:pPr>
-      <w:r>
-        <w:rPr>
-          <w:sz w:val="22"/>
-          <w:szCs w:val="22"/>
-          <w:lang w:val="en-US"/>
-        </w:rPr>
-        <w:t xml:space="preserve">System displays a guiding message </w:t>
-      </w:r>
-      <w:r>
-        <w:rPr>
-          <w:sz w:val="22"/>
-          <w:szCs w:val="22"/>
-          <w:lang w:val="en-US"/>
-        </w:rPr>
-        <w:t xml:space="preserve">where the error occurred </w:t>
-      </w:r>
-    </w:p>
-    <w:p>
-      <w:pPr>
-        <w:pStyle w:val="ListParagraph"/>
-        <w:numPr>
-          <w:ilvl w:val="0"/>
-          <w:numId w:val="6"/>
-        </w:numPr>
-        <w:rPr>
-          <w:sz w:val="22"/>
-          <w:szCs w:val="22"/>
-          <w:lang w:val="en-US"/>
-        </w:rPr>
-      </w:pPr>
-      <w:r>
-        <w:rPr>
-          <w:sz w:val="22"/>
-          <w:szCs w:val="22"/>
-          <w:lang w:val="en-US"/>
-        </w:rPr>
-        <w:t>Client corrects their data and confirms</w:t>
-      </w:r>
-    </w:p>
-    <w:p>
-      <w:pPr>
-        <w:pStyle w:val="ListParagraph"/>
-        <w:numPr>
-          <w:ilvl w:val="0"/>
-          <w:numId w:val="6"/>
-        </w:numPr>
-        <w:rPr>
-          <w:sz w:val="22"/>
-          <w:szCs w:val="22"/>
-          <w:lang w:val="en-US"/>
-        </w:rPr>
-      </w:pPr>
-      <w:r>
-        <w:rPr>
-          <w:sz w:val="22"/>
-          <w:szCs w:val="22"/>
-          <w:lang w:val="en-US"/>
-        </w:rPr>
-        <w:t>Go back to use case 5</w:t>
-      </w:r>
-    </w:p>
-    <w:p>
-      <w:pPr>
-        <w:rPr>
-          <w:lang w:val="en-US"/>
-        </w:rPr>
-      </w:pPr>
     </w:p>
     <w:p>
       <w:pPr>
@@ -4393,8 +2634,7 @@
           <w:lang w:val="en-US"/>
         </w:rPr>
       </w:pPr>
-      <w:bookmarkStart w:id="18" w:name="_Toc96179524"/>
-      <w:bookmarkStart w:id="19" w:name="_Toc96454746"/>
+      <w:bookmarkStart w:id="11" w:name="_Toc96640306"/>
       <w:r>
         <w:rPr>
           <w:sz w:val="48"/>
@@ -4402,214 +2642,25 @@
           <w:lang w:val="en-US"/>
         </w:rPr>
         <w:lastRenderedPageBreak/>
-        <w:t>Team Confirmation</w:t>
-      </w:r>
-      <w:bookmarkEnd w:id="18"/>
-      <w:bookmarkEnd w:id="19"/>
-    </w:p>
-    <w:p>
-      <w:pPr>
-        <w:rPr>
-          <w:lang w:val="en-US"/>
-        </w:rPr>
-      </w:pPr>
-    </w:p>
-    <w:p>
-      <w:pPr>
-        <w:rPr>
-          <w:lang w:val="en-US"/>
-        </w:rPr>
-      </w:pPr>
-    </w:p>
-    <w:p>
-      <w:pPr>
-        <w:pStyle w:val="ListParagraph"/>
-        <w:numPr>
-          <w:ilvl w:val="0"/>
-          <w:numId w:val="4"/>
-        </w:numPr>
-        <w:rPr>
-          <w:sz w:val="22"/>
-          <w:szCs w:val="22"/>
-          <w:lang w:val="en-US"/>
-        </w:rPr>
-      </w:pPr>
-      <w:r>
-        <w:rPr>
-          <w:sz w:val="22"/>
-          <w:szCs w:val="22"/>
-          <w:lang w:val="en-US"/>
-        </w:rPr>
-        <w:t>This is an individual Project assignment that is going to be carried out by only me.</w:t>
-      </w:r>
-    </w:p>
-    <w:p>
-      <w:pPr>
-        <w:rPr>
-          <w:lang w:val="en-US"/>
-        </w:rPr>
-      </w:pPr>
-    </w:p>
-    <w:p>
-      <w:pPr>
-        <w:rPr>
-          <w:lang w:val="en-US"/>
-        </w:rPr>
-      </w:pPr>
-    </w:p>
-    <w:p>
-      <w:pPr>
-        <w:rPr>
-          <w:lang w:val="en-US"/>
-        </w:rPr>
-      </w:pPr>
-    </w:p>
-    <w:p>
-      <w:pPr>
-        <w:pStyle w:val="Heading1"/>
-        <w:jc w:val="center"/>
+        <w:t>Product</w:t>
+      </w:r>
+      <w:r>
         <w:rPr>
           <w:sz w:val="48"/>
           <w:szCs w:val="48"/>
           <w:lang w:val="en-US"/>
         </w:rPr>
-      </w:pPr>
-      <w:bookmarkStart w:id="20" w:name="_Toc96179525"/>
-      <w:bookmarkStart w:id="21" w:name="_Toc96454747"/>
+        <w:t xml:space="preserve"> </w:t>
+      </w:r>
       <w:r>
         <w:rPr>
           <w:sz w:val="48"/>
           <w:szCs w:val="48"/>
           <w:lang w:val="en-US"/>
         </w:rPr>
-        <w:t>Project Timing</w:t>
-      </w:r>
-      <w:bookmarkEnd w:id="20"/>
-      <w:bookmarkEnd w:id="21"/>
-    </w:p>
-    <w:p>
-      <w:pPr>
-        <w:rPr>
-          <w:lang w:val="en-US"/>
-        </w:rPr>
-      </w:pPr>
-    </w:p>
-    <w:p>
-      <w:pPr>
-        <w:pStyle w:val="ListParagraph"/>
-        <w:numPr>
-          <w:ilvl w:val="0"/>
-          <w:numId w:val="4"/>
-        </w:numPr>
-        <w:rPr>
-          <w:lang w:val="en-US"/>
-        </w:rPr>
-      </w:pPr>
-      <w:r>
-        <w:rPr>
-          <w:lang w:val="en-US"/>
-        </w:rPr>
-        <w:t>This Project will be developed throughout sprints (3 weeks per sprint)</w:t>
-      </w:r>
-      <w:r>
-        <w:rPr>
-          <w:lang w:val="en-US"/>
-        </w:rPr>
-        <w:t>. By every sprint there will be new goals set to complete and teachers’ feedbacks incorporated and integrated along.</w:t>
-      </w:r>
-    </w:p>
-    <w:p>
-      <w:pPr>
-        <w:ind w:left="360"/>
-        <w:rPr>
-          <w:lang w:val="en-US"/>
-        </w:rPr>
-      </w:pPr>
-    </w:p>
-    <w:p>
-      <w:pPr>
-        <w:pStyle w:val="ListParagraph"/>
-        <w:numPr>
-          <w:ilvl w:val="0"/>
-          <w:numId w:val="4"/>
-        </w:numPr>
-        <w:rPr>
-          <w:lang w:val="en-US"/>
-        </w:rPr>
-      </w:pPr>
-      <w:r>
-        <w:rPr>
-          <w:lang w:val="en-US"/>
-        </w:rPr>
-        <w:t>The expected time to complete this project is the whole semester.</w:t>
-      </w:r>
-    </w:p>
-    <w:p>
-      <w:pPr>
-        <w:rPr>
-          <w:lang w:val="en-US"/>
-        </w:rPr>
-      </w:pPr>
-    </w:p>
-    <w:p>
-      <w:pPr>
-        <w:rPr>
-          <w:lang w:val="en-US"/>
-        </w:rPr>
-      </w:pPr>
-      <w:r>
-        <w:rPr>
-          <w:lang w:val="en-US"/>
-        </w:rPr>
-        <w:br w:type="page"/>
-      </w:r>
-    </w:p>
-    <w:p>
-      <w:pPr>
-        <w:pStyle w:val="Heading1"/>
-        <w:rPr>
-          <w:sz w:val="48"/>
-          <w:szCs w:val="48"/>
-          <w:lang w:val="en-US"/>
-        </w:rPr>
-      </w:pPr>
-    </w:p>
-    <w:p>
-      <w:pPr>
-        <w:pStyle w:val="Heading1"/>
-        <w:jc w:val="center"/>
-        <w:rPr>
-          <w:sz w:val="48"/>
-          <w:szCs w:val="48"/>
-          <w:lang w:val="en-US"/>
-        </w:rPr>
-      </w:pPr>
-      <w:bookmarkStart w:id="22" w:name="_Toc96454748"/>
-      <w:r>
-        <w:rPr>
-          <w:sz w:val="48"/>
-          <w:szCs w:val="48"/>
-          <w:lang w:val="en-US"/>
-        </w:rPr>
-        <w:t>Product</w:t>
-      </w:r>
-      <w:r>
-        <w:rPr>
-          <w:sz w:val="48"/>
-          <w:szCs w:val="48"/>
-          <w:lang w:val="en-US"/>
-        </w:rPr>
-        <w:t xml:space="preserve"> </w:t>
-      </w:r>
-      <w:r>
-        <w:rPr>
-          <w:sz w:val="48"/>
-          <w:szCs w:val="48"/>
-          <w:lang w:val="en-US"/>
-        </w:rPr>
         <w:t>Backlog</w:t>
       </w:r>
-      <w:bookmarkEnd w:id="22"/>
+      <w:bookmarkEnd w:id="11"/>
     </w:p>
     <w:p>
       <w:pPr>
@@ -4631,7 +2682,7 @@
           <w:szCs w:val="40"/>
         </w:rPr>
       </w:pPr>
-      <w:bookmarkStart w:id="23" w:name="_Toc96454749"/>
+      <w:bookmarkStart w:id="12" w:name="_Toc96640307"/>
       <w:r>
         <w:rPr>
           <w:sz w:val="40"/>
@@ -4646,7 +2697,7 @@
         </w:rPr>
         <w:t>:</w:t>
       </w:r>
-      <w:bookmarkEnd w:id="23"/>
+      <w:bookmarkEnd w:id="12"/>
     </w:p>
     <w:p>
       <w:pPr>
@@ -4923,7 +2974,7 @@
                 <w:lang w:val="en-US"/>
               </w:rPr>
             </w:pPr>
-            <w:bookmarkStart w:id="24" w:name="A01"/>
+            <w:bookmarkStart w:id="13" w:name="A01"/>
             <w:r>
               <w:rPr>
                 <w:lang w:val="en-US"/>
@@ -4954,7 +3005,7 @@
               </w:rPr>
               <w:t>choose what suits me best</w:t>
             </w:r>
-            <w:bookmarkEnd w:id="24"/>
+            <w:bookmarkEnd w:id="13"/>
           </w:p>
         </w:tc>
         <w:tc>
@@ -5032,13 +3083,7 @@
               <w:rPr>
                 <w:lang w:val="en-US"/>
               </w:rPr>
-              <w:t>A-0</w:t>
-            </w:r>
-            <w:r>
-              <w:rPr>
-                <w:lang w:val="en-US"/>
-              </w:rPr>
-              <w:t>2</w:t>
+              <w:t>A-02</w:t>
             </w:r>
           </w:p>
         </w:tc>
@@ -5068,13 +3113,7 @@
               <w:rPr>
                 <w:lang w:val="en-US"/>
               </w:rPr>
-              <w:t>1</w:t>
-            </w:r>
-            <w:r>
-              <w:rPr>
-                <w:lang w:val="en-US"/>
-              </w:rPr>
-              <w:t>/2</w:t>
+              <w:t>1/2</w:t>
             </w:r>
           </w:p>
         </w:tc>
@@ -5111,7 +3150,7 @@
                 <w:lang w:val="en-US"/>
               </w:rPr>
             </w:pPr>
-            <w:bookmarkStart w:id="25" w:name="A02"/>
+            <w:bookmarkStart w:id="14" w:name="A02"/>
             <w:r>
               <w:rPr>
                 <w:lang w:val="en-US"/>
@@ -5128,13 +3167,7 @@
               <w:rPr>
                 <w:lang w:val="en-US"/>
               </w:rPr>
-              <w:t>so</w:t>
-            </w:r>
-            <w:r>
-              <w:rPr>
-                <w:lang w:val="en-US"/>
-              </w:rPr>
-              <w:t xml:space="preserve"> that I</w:t>
+              <w:t>so that I</w:t>
             </w:r>
             <w:r>
               <w:rPr>
@@ -5148,7 +3181,7 @@
               </w:rPr>
               <w:t>can learn how to kite</w:t>
             </w:r>
-            <w:bookmarkEnd w:id="25"/>
+            <w:bookmarkEnd w:id="14"/>
           </w:p>
         </w:tc>
         <w:tc>
@@ -5225,13 +3258,7 @@
               <w:rPr>
                 <w:lang w:val="en-US"/>
               </w:rPr>
-              <w:t>A-0</w:t>
-            </w:r>
-            <w:r>
-              <w:rPr>
-                <w:lang w:val="en-US"/>
-              </w:rPr>
-              <w:t>3</w:t>
+              <w:t>A-03</w:t>
             </w:r>
           </w:p>
         </w:tc>
@@ -5298,26 +3325,14 @@
                 <w:lang w:val="en-US"/>
               </w:rPr>
             </w:pPr>
-            <w:bookmarkStart w:id="26" w:name="A03"/>
-            <w:r>
-              <w:rPr>
-                <w:lang w:val="en-US"/>
-              </w:rPr>
-              <w:t>I want to be able to create an account,</w:t>
-            </w:r>
-            <w:r>
-              <w:rPr>
-                <w:lang w:val="en-US"/>
-              </w:rPr>
-              <w:t xml:space="preserve"> so</w:t>
-            </w:r>
-            <w:r>
-              <w:rPr>
-                <w:lang w:val="en-US"/>
-              </w:rPr>
-              <w:t xml:space="preserve"> that I can become a member to the website</w:t>
-            </w:r>
-            <w:bookmarkEnd w:id="26"/>
+            <w:bookmarkStart w:id="15" w:name="A03"/>
+            <w:r>
+              <w:rPr>
+                <w:lang w:val="en-US"/>
+              </w:rPr>
+              <w:t>I want to be able to create an account, so that I can become a member to the website</w:t>
+            </w:r>
+            <w:bookmarkEnd w:id="15"/>
           </w:p>
         </w:tc>
         <w:tc>
@@ -5394,13 +3409,7 @@
               <w:rPr>
                 <w:lang w:val="en-US"/>
               </w:rPr>
-              <w:t>A-0</w:t>
-            </w:r>
-            <w:r>
-              <w:rPr>
-                <w:lang w:val="en-US"/>
-              </w:rPr>
-              <w:t>4</w:t>
+              <w:t>A-04</w:t>
             </w:r>
           </w:p>
         </w:tc>
@@ -5467,26 +3476,20 @@
                 <w:lang w:val="en-US"/>
               </w:rPr>
             </w:pPr>
-            <w:bookmarkStart w:id="27" w:name="A04"/>
-            <w:r>
-              <w:rPr>
-                <w:lang w:val="en-US"/>
-              </w:rPr>
-              <w:t>I want to be able to sign in to my account,</w:t>
-            </w:r>
-            <w:r>
-              <w:rPr>
-                <w:lang w:val="en-US"/>
-              </w:rPr>
-              <w:t xml:space="preserve"> so</w:t>
-            </w:r>
-            <w:r>
-              <w:rPr>
-                <w:lang w:val="en-US"/>
-              </w:rPr>
-              <w:t xml:space="preserve"> that I can join the online discussion by the website members</w:t>
-            </w:r>
-            <w:bookmarkEnd w:id="27"/>
+            <w:bookmarkStart w:id="16" w:name="A04"/>
+            <w:r>
+              <w:rPr>
+                <w:lang w:val="en-US"/>
+              </w:rPr>
+              <w:t xml:space="preserve">I want to be able to sign in to my account, so that I can </w:t>
+            </w:r>
+            <w:bookmarkEnd w:id="16"/>
+            <w:r>
+              <w:rPr>
+                <w:lang w:val="en-US"/>
+              </w:rPr>
+              <w:t>view my past bookings and kiting level</w:t>
+            </w:r>
           </w:p>
         </w:tc>
         <w:tc>
@@ -5541,6 +3544,12 @@
                 <w:lang w:val="en-US"/>
               </w:rPr>
             </w:pPr>
+            <w:r>
+              <w:rPr>
+                <w:lang w:val="en-US"/>
+              </w:rPr>
+              <w:t>5</w:t>
+            </w:r>
           </w:p>
         </w:tc>
         <w:tc>
@@ -5553,6 +3562,12 @@
                 <w:lang w:val="en-US"/>
               </w:rPr>
             </w:pPr>
+            <w:r>
+              <w:rPr>
+                <w:lang w:val="en-US"/>
+              </w:rPr>
+              <w:t>A-05</w:t>
+            </w:r>
           </w:p>
         </w:tc>
         <w:tc>
@@ -5577,6 +3592,12 @@
                 <w:lang w:val="en-US"/>
               </w:rPr>
             </w:pPr>
+            <w:r>
+              <w:rPr>
+                <w:lang w:val="en-US"/>
+              </w:rPr>
+              <w:t>2</w:t>
+            </w:r>
           </w:p>
         </w:tc>
         <w:tc>
@@ -5589,6 +3610,12 @@
                 <w:lang w:val="en-US"/>
               </w:rPr>
             </w:pPr>
+            <w:r>
+              <w:rPr>
+                <w:lang w:val="en-US"/>
+              </w:rPr>
+              <w:t>Owner</w:t>
+            </w:r>
           </w:p>
         </w:tc>
         <w:tc>
@@ -5597,10 +3624,43 @@
           </w:tcPr>
           <w:p>
             <w:pPr>
+              <w:pStyle w:val="ListParagraph"/>
+              <w:numPr>
+                <w:ilvl w:val="0"/>
+                <w:numId w:val="4"/>
+              </w:numPr>
               <w:rPr>
                 <w:lang w:val="en-US"/>
               </w:rPr>
             </w:pPr>
+            <w:r>
+              <w:rPr>
+                <w:color w:val="000000" w:themeColor="text1"/>
+                <w:lang w:val="en-US"/>
+              </w:rPr>
+              <w:t xml:space="preserve">I want to be able to manage instructors so that </w:t>
+            </w:r>
+            <w:r>
+              <w:rPr>
+                <w:color w:val="000000" w:themeColor="text1"/>
+                <w:lang w:val="en-US"/>
+              </w:rPr>
+              <w:t>clients can reserve a</w:t>
+            </w:r>
+            <w:r>
+              <w:rPr>
+                <w:color w:val="000000" w:themeColor="text1"/>
+                <w:lang w:val="en-US"/>
+              </w:rPr>
+              <w:t>n</w:t>
+            </w:r>
+            <w:r>
+              <w:rPr>
+                <w:color w:val="000000" w:themeColor="text1"/>
+                <w:lang w:val="en-US"/>
+              </w:rPr>
+              <w:t xml:space="preserve"> instructor</w:t>
+            </w:r>
           </w:p>
         </w:tc>
         <w:tc>
@@ -5613,6 +3673,12 @@
                 <w:lang w:val="en-US"/>
               </w:rPr>
             </w:pPr>
+            <w:r>
+              <w:rPr>
+                <w:lang w:val="en-US"/>
+              </w:rPr>
+              <w:t>Story</w:t>
+            </w:r>
           </w:p>
         </w:tc>
         <w:tc>
@@ -5625,6 +3691,13 @@
                 <w:lang w:val="en-US"/>
               </w:rPr>
             </w:pPr>
+            <w:r>
+              <w:rPr>
+                <w:color w:val="00B050"/>
+                <w:lang w:val="en-US"/>
+              </w:rPr>
+              <w:t>Medium</w:t>
+            </w:r>
           </w:p>
         </w:tc>
       </w:tr>
@@ -5648,13 +3721,6 @@
         </w:rPr>
         <w:br w:type="page"/>
       </w:r>
-    </w:p>
-    <w:p>
-      <w:pPr>
-        <w:rPr>
-          <w:lang w:val="en-US"/>
-        </w:rPr>
-      </w:pPr>
     </w:p>
     <w:p>
       <w:pPr>
@@ -5668,29 +3734,16 @@
           <w:szCs w:val="40"/>
         </w:rPr>
       </w:pPr>
-      <w:bookmarkStart w:id="28" w:name="_Toc96454750"/>
+      <w:bookmarkStart w:id="17" w:name="_Toc96640308"/>
       <w:r>
         <w:rPr>
           <w:sz w:val="40"/>
           <w:szCs w:val="40"/>
         </w:rPr>
-        <w:t>Acceptance</w:t>
-      </w:r>
-      <w:r>
-        <w:rPr>
-          <w:sz w:val="40"/>
-          <w:szCs w:val="40"/>
-        </w:rPr>
-        <w:t xml:space="preserve"> </w:t>
-      </w:r>
-      <w:r>
-        <w:rPr>
-          <w:sz w:val="40"/>
-          <w:szCs w:val="40"/>
-        </w:rPr>
-        <w:t>Criteria</w:t>
-      </w:r>
-      <w:bookmarkEnd w:id="28"/>
+        <w:lastRenderedPageBreak/>
+        <w:t>Acceptance Criteria</w:t>
+      </w:r>
+      <w:bookmarkEnd w:id="17"/>
     </w:p>
     <w:p>
       <w:pPr>
@@ -5745,28 +3798,7 @@
             <w:rStyle w:val="Hyperlink"/>
             <w:lang w:val="en-US"/>
           </w:rPr>
-          <w:t xml:space="preserve"> A</w:t>
-        </w:r>
-        <w:r>
-          <w:rPr>
-            <w:rStyle w:val="Hyperlink"/>
-            <w:lang w:val="en-US"/>
-          </w:rPr>
-          <w:t>-</w:t>
-        </w:r>
-        <w:r>
-          <w:rPr>
-            <w:rStyle w:val="Hyperlink"/>
-            <w:lang w:val="en-US"/>
-          </w:rPr>
-          <w:t>0</w:t>
-        </w:r>
-        <w:r>
-          <w:rPr>
-            <w:rStyle w:val="Hyperlink"/>
-            <w:lang w:val="en-US"/>
-          </w:rPr>
-          <w:t>1</w:t>
+          <w:t xml:space="preserve"> A-01</w:t>
         </w:r>
       </w:hyperlink>
     </w:p>
@@ -5859,6 +3891,42 @@
           <w:lang w:val="en-US"/>
         </w:rPr>
         <w:t>Available lessons are displayed when requested</w:t>
+      </w:r>
+    </w:p>
+    <w:p>
+      <w:pPr>
+        <w:pStyle w:val="ListParagraph"/>
+        <w:numPr>
+          <w:ilvl w:val="0"/>
+          <w:numId w:val="9"/>
+        </w:numPr>
+        <w:rPr>
+          <w:lang w:val="en-US"/>
+        </w:rPr>
+      </w:pPr>
+      <w:r>
+        <w:rPr>
+          <w:lang w:val="en-US"/>
+        </w:rPr>
+        <w:t>Available lessons displayed are: lesson type (private, semi-private, group), time slots in a day</w:t>
+      </w:r>
+      <w:r>
+        <w:rPr>
+          <w:lang w:val="en-US"/>
+        </w:rPr>
+        <w:t xml:space="preserve"> </w:t>
+      </w:r>
+      <w:r>
+        <w:rPr>
+          <w:lang w:val="en-US"/>
+        </w:rPr>
+        <w:t>(3 slots)</w:t>
+      </w:r>
+      <w:r>
+        <w:rPr>
+          <w:lang w:val="en-US"/>
+        </w:rPr>
+        <w:t>, experience level</w:t>
       </w:r>
     </w:p>
     <w:p>
@@ -6027,7 +4095,7 @@
         <w:rPr>
           <w:lang w:val="en-US"/>
         </w:rPr>
-        <w:t>Available lessons displayed</w:t>
+        <w:t>Available lessons displayed are: lesson type (private, semi-private, group), time slots in a day (3 slots), experience level</w:t>
       </w:r>
     </w:p>
     <w:p>
@@ -6045,7 +4113,45 @@
         <w:rPr>
           <w:lang w:val="en-US"/>
         </w:rPr>
-        <w:t>Possibility to place a reservation</w:t>
+        <w:t>Reservation is made (</w:t>
+      </w:r>
+      <w:r>
+        <w:rPr>
+          <w:lang w:val="en-US"/>
+        </w:rPr>
+        <w:t>P</w:t>
+      </w:r>
+      <w:r>
+        <w:rPr>
+          <w:lang w:val="en-US"/>
+        </w:rPr>
+        <w:t xml:space="preserve">referred lesson type, Instructor, time slot </w:t>
+      </w:r>
+      <w:proofErr w:type="gramStart"/>
+      <w:r>
+        <w:rPr>
+          <w:lang w:val="en-US"/>
+        </w:rPr>
+        <w:t>are</w:t>
+      </w:r>
+      <w:proofErr w:type="gramEnd"/>
+      <w:r>
+        <w:rPr>
+          <w:lang w:val="en-US"/>
+        </w:rPr>
+        <w:t xml:space="preserve"> </w:t>
+      </w:r>
+      <w:r>
+        <w:rPr>
+          <w:lang w:val="en-US"/>
+        </w:rPr>
+        <w:t>selected</w:t>
+      </w:r>
+      <w:r>
+        <w:rPr>
+          <w:lang w:val="en-US"/>
+        </w:rPr>
+        <w:t>)</w:t>
       </w:r>
     </w:p>
     <w:p>
@@ -6063,7 +4169,31 @@
         <w:rPr>
           <w:lang w:val="en-US"/>
         </w:rPr>
-        <w:t>Fields must be filled with the correct expected data at the booking page</w:t>
+        <w:t xml:space="preserve">Possibility to </w:t>
+      </w:r>
+      <w:r>
+        <w:rPr>
+          <w:lang w:val="en-US"/>
+        </w:rPr>
+        <w:t>fill in</w:t>
+      </w:r>
+      <w:r>
+        <w:rPr>
+          <w:lang w:val="en-US"/>
+        </w:rPr>
+        <w:t xml:space="preserve"> </w:t>
+      </w:r>
+      <w:r>
+        <w:rPr>
+          <w:lang w:val="en-US"/>
+        </w:rPr>
+        <w:t xml:space="preserve">personal details </w:t>
+      </w:r>
+      <w:r>
+        <w:rPr>
+          <w:lang w:val="en-US"/>
+        </w:rPr>
+        <w:t>(provide name, phone, email)</w:t>
       </w:r>
     </w:p>
     <w:p>
@@ -6081,25 +4211,7 @@
         <w:rPr>
           <w:lang w:val="en-US"/>
         </w:rPr>
-        <w:t>All booking information is stored in the database</w:t>
-      </w:r>
-    </w:p>
-    <w:p>
-      <w:pPr>
-        <w:pStyle w:val="ListParagraph"/>
-        <w:numPr>
-          <w:ilvl w:val="0"/>
-          <w:numId w:val="9"/>
-        </w:numPr>
-        <w:rPr>
-          <w:lang w:val="en-US"/>
-        </w:rPr>
-      </w:pPr>
-      <w:r>
-        <w:rPr>
-          <w:lang w:val="en-US"/>
-        </w:rPr>
-        <w:t>Possibility to make a payment</w:t>
+        <w:t>All booking information is stored</w:t>
       </w:r>
     </w:p>
     <w:p>
@@ -6255,6 +4367,7 @@
         <w:rPr>
           <w:lang w:val="en-US"/>
         </w:rPr>
+        <w:lastRenderedPageBreak/>
         <w:t>Acceptance Criteria:</w:t>
       </w:r>
     </w:p>
@@ -6275,23 +4388,23 @@
         </w:rPr>
         <w:t>All mandatory fields must be filled with the expected correct data</w:t>
       </w:r>
-    </w:p>
-    <w:p>
-      <w:pPr>
-        <w:pStyle w:val="ListParagraph"/>
-        <w:numPr>
-          <w:ilvl w:val="0"/>
-          <w:numId w:val="9"/>
-        </w:numPr>
-        <w:rPr>
-          <w:lang w:val="en-US"/>
-        </w:rPr>
-      </w:pPr>
-      <w:r>
-        <w:rPr>
-          <w:lang w:val="en-US"/>
-        </w:rPr>
-        <w:t>Ability to confirm the registration</w:t>
+      <w:r>
+        <w:rPr>
+          <w:lang w:val="en-US"/>
+        </w:rPr>
+        <w:t xml:space="preserve"> (</w:t>
+      </w:r>
+      <w:r>
+        <w:rPr>
+          <w:lang w:val="en-US"/>
+        </w:rPr>
+        <w:t>username</w:t>
+      </w:r>
+      <w:r>
+        <w:rPr>
+          <w:lang w:val="en-US"/>
+        </w:rPr>
+        <w:t>, email)</w:t>
       </w:r>
     </w:p>
     <w:p>
@@ -6376,21 +4489,7 @@
             <w:rStyle w:val="Hyperlink"/>
             <w:lang w:val="en-US"/>
           </w:rPr>
-          <w:t xml:space="preserve">ID: </w:t>
-        </w:r>
-        <w:r>
-          <w:rPr>
-            <w:rStyle w:val="Hyperlink"/>
-            <w:lang w:val="en-US"/>
-          </w:rPr>
-          <w:t>A</w:t>
-        </w:r>
-        <w:r>
-          <w:rPr>
-            <w:rStyle w:val="Hyperlink"/>
-            <w:lang w:val="en-US"/>
-          </w:rPr>
-          <w:t>-0</w:t>
+          <w:t>ID: A-0</w:t>
         </w:r>
         <w:r>
           <w:rPr>
@@ -6492,6 +4591,12 @@
         </w:rPr>
         <w:t>All mandatory fields must be filled with the expected correct data</w:t>
       </w:r>
+      <w:r>
+        <w:rPr>
+          <w:lang w:val="en-US"/>
+        </w:rPr>
+        <w:t xml:space="preserve"> (username, password)</w:t>
+      </w:r>
     </w:p>
     <w:p>
       <w:pPr>
@@ -6513,24 +4618,6 @@
     </w:p>
     <w:p>
       <w:pPr>
-        <w:pStyle w:val="ListParagraph"/>
-        <w:numPr>
-          <w:ilvl w:val="0"/>
-          <w:numId w:val="9"/>
-        </w:numPr>
-        <w:rPr>
-          <w:lang w:val="en-US"/>
-        </w:rPr>
-      </w:pPr>
-      <w:r>
-        <w:rPr>
-          <w:lang w:val="en-US"/>
-        </w:rPr>
-        <w:t>The system should display a link to the online discussion</w:t>
-      </w:r>
-    </w:p>
-    <w:p>
-      <w:pPr>
         <w:rPr>
           <w:lang w:val="en-US"/>
         </w:rPr>
@@ -6558,365 +4645,7 @@
     </w:p>
     <w:p>
       <w:pPr>
-        <w:pStyle w:val="Heading1"/>
         <w:jc w:val="center"/>
-        <w:rPr>
-          <w:sz w:val="48"/>
-          <w:szCs w:val="48"/>
-          <w:lang w:val="en-US"/>
-        </w:rPr>
-      </w:pPr>
-      <w:bookmarkStart w:id="29" w:name="_Toc96454751"/>
-      <w:r>
-        <w:rPr>
-          <w:sz w:val="48"/>
-          <w:szCs w:val="48"/>
-          <w:lang w:val="en-US"/>
-        </w:rPr>
-        <w:lastRenderedPageBreak/>
-        <w:t>Versioning</w:t>
-      </w:r>
-      <w:r>
-        <w:rPr>
-          <w:sz w:val="48"/>
-          <w:szCs w:val="48"/>
-          <w:lang w:val="en-US"/>
-        </w:rPr>
-        <w:t xml:space="preserve"> </w:t>
-      </w:r>
-      <w:r>
-        <w:rPr>
-          <w:sz w:val="48"/>
-          <w:szCs w:val="48"/>
-          <w:lang w:val="en-US"/>
-        </w:rPr>
-        <w:t>Table</w:t>
-      </w:r>
-      <w:bookmarkEnd w:id="29"/>
-    </w:p>
-    <w:p>
-      <w:pPr>
-        <w:jc w:val="center"/>
-        <w:rPr>
-          <w:lang w:val="en-US"/>
-        </w:rPr>
-      </w:pPr>
-    </w:p>
-    <w:p>
-      <w:pPr>
-        <w:jc w:val="center"/>
-        <w:rPr>
-          <w:lang w:val="en-US"/>
-        </w:rPr>
-      </w:pPr>
-    </w:p>
-    <w:p>
-      <w:pPr>
-        <w:jc w:val="center"/>
-        <w:rPr>
-          <w:lang w:val="en-US"/>
-        </w:rPr>
-      </w:pPr>
-    </w:p>
-    <w:tbl>
-      <w:tblPr>
-        <w:tblStyle w:val="TableGrid"/>
-        <w:tblW w:w="11726" w:type="dxa"/>
-        <w:jc w:val="center"/>
-        <w:tblLook w:val="04A0" w:firstRow="1" w:lastRow="0" w:firstColumn="1" w:lastColumn="0" w:noHBand="0" w:noVBand="1"/>
-      </w:tblPr>
-      <w:tblGrid>
-        <w:gridCol w:w="798"/>
-        <w:gridCol w:w="1218"/>
-        <w:gridCol w:w="2556"/>
-        <w:gridCol w:w="1768"/>
-        <w:gridCol w:w="5386"/>
-      </w:tblGrid>
-      <w:tr>
-        <w:trPr>
-          <w:trHeight w:val="784"/>
-          <w:jc w:val="center"/>
-        </w:trPr>
-        <w:tc>
-          <w:tcPr>
-            <w:tcW w:w="798" w:type="dxa"/>
-          </w:tcPr>
-          <w:p>
-            <w:pPr>
-              <w:jc w:val="center"/>
-              <w:rPr>
-                <w:lang w:val="en-US"/>
-              </w:rPr>
-            </w:pPr>
-            <w:r>
-              <w:rPr>
-                <w:lang w:val="en-US"/>
-              </w:rPr>
-              <w:t>Sprint</w:t>
-            </w:r>
-          </w:p>
-        </w:tc>
-        <w:tc>
-          <w:tcPr>
-            <w:tcW w:w="1218" w:type="dxa"/>
-          </w:tcPr>
-          <w:p>
-            <w:pPr>
-              <w:jc w:val="center"/>
-              <w:rPr>
-                <w:lang w:val="en-US"/>
-              </w:rPr>
-            </w:pPr>
-            <w:r>
-              <w:rPr>
-                <w:lang w:val="en-US"/>
-              </w:rPr>
-              <w:t>Release</w:t>
-            </w:r>
-          </w:p>
-        </w:tc>
-        <w:tc>
-          <w:tcPr>
-            <w:tcW w:w="2556" w:type="dxa"/>
-          </w:tcPr>
-          <w:p>
-            <w:pPr>
-              <w:jc w:val="center"/>
-              <w:rPr>
-                <w:lang w:val="en-US"/>
-              </w:rPr>
-            </w:pPr>
-            <w:r>
-              <w:rPr>
-                <w:lang w:val="en-US"/>
-              </w:rPr>
-              <w:t>Name</w:t>
-            </w:r>
-          </w:p>
-        </w:tc>
-        <w:tc>
-          <w:tcPr>
-            <w:tcW w:w="1768" w:type="dxa"/>
-          </w:tcPr>
-          <w:p>
-            <w:pPr>
-              <w:jc w:val="center"/>
-              <w:rPr>
-                <w:lang w:val="en-US"/>
-              </w:rPr>
-            </w:pPr>
-            <w:r>
-              <w:rPr>
-                <w:lang w:val="en-US"/>
-              </w:rPr>
-              <w:t>Release Date</w:t>
-            </w:r>
-          </w:p>
-        </w:tc>
-        <w:tc>
-          <w:tcPr>
-            <w:tcW w:w="5386" w:type="dxa"/>
-          </w:tcPr>
-          <w:p>
-            <w:pPr>
-              <w:jc w:val="center"/>
-              <w:rPr>
-                <w:lang w:val="en-US"/>
-              </w:rPr>
-            </w:pPr>
-            <w:r>
-              <w:rPr>
-                <w:lang w:val="en-US"/>
-              </w:rPr>
-              <w:t>Git Link</w:t>
-            </w:r>
-          </w:p>
-        </w:tc>
-      </w:tr>
-      <w:tr>
-        <w:trPr>
-          <w:trHeight w:val="757"/>
-          <w:jc w:val="center"/>
-        </w:trPr>
-        <w:tc>
-          <w:tcPr>
-            <w:tcW w:w="798" w:type="dxa"/>
-          </w:tcPr>
-          <w:p>
-            <w:pPr>
-              <w:rPr>
-                <w:lang w:val="en-US"/>
-              </w:rPr>
-            </w:pPr>
-            <w:r>
-              <w:rPr>
-                <w:lang w:val="en-US"/>
-              </w:rPr>
-              <w:t>1</w:t>
-            </w:r>
-          </w:p>
-        </w:tc>
-        <w:tc>
-          <w:tcPr>
-            <w:tcW w:w="1218" w:type="dxa"/>
-          </w:tcPr>
-          <w:p>
-            <w:pPr>
-              <w:rPr>
-                <w:lang w:val="en-US"/>
-              </w:rPr>
-            </w:pPr>
-            <w:r>
-              <w:rPr>
-                <w:lang w:val="en-US"/>
-              </w:rPr>
-              <w:t>0.0.1</w:t>
-            </w:r>
-          </w:p>
-        </w:tc>
-        <w:tc>
-          <w:tcPr>
-            <w:tcW w:w="2556" w:type="dxa"/>
-          </w:tcPr>
-          <w:p>
-            <w:pPr>
-              <w:rPr>
-                <w:lang w:val="en-US"/>
-              </w:rPr>
-            </w:pPr>
-            <w:r>
-              <w:rPr>
-                <w:lang w:val="en-US"/>
-              </w:rPr>
-              <w:t>Semester Startup Release</w:t>
-            </w:r>
-          </w:p>
-        </w:tc>
-        <w:tc>
-          <w:tcPr>
-            <w:tcW w:w="1768" w:type="dxa"/>
-          </w:tcPr>
-          <w:p>
-            <w:pPr>
-              <w:rPr>
-                <w:lang w:val="en-US"/>
-              </w:rPr>
-            </w:pPr>
-            <w:r>
-              <w:rPr>
-                <w:lang w:val="en-US"/>
-              </w:rPr>
-              <w:t>25.02.</w:t>
-            </w:r>
-            <w:r>
-              <w:rPr>
-                <w:lang w:val="en-US"/>
-              </w:rPr>
-              <w:t>2022</w:t>
-            </w:r>
-          </w:p>
-        </w:tc>
-        <w:tc>
-          <w:tcPr>
-            <w:tcW w:w="5386" w:type="dxa"/>
-          </w:tcPr>
-          <w:p>
-            <w:hyperlink r:id="rId11" w:history="1">
-              <w:r>
-                <w:rPr>
-                  <w:rStyle w:val="Hyperlink"/>
-                </w:rPr>
-                <w:t>Chbiki,Ismail I. / Individual Track S3 · GitLab (fhict.nl)</w:t>
-              </w:r>
-            </w:hyperlink>
-          </w:p>
-          <w:p/>
-        </w:tc>
-      </w:tr>
-      <w:tr>
-        <w:trPr>
-          <w:trHeight w:val="784"/>
-          <w:jc w:val="center"/>
-        </w:trPr>
-        <w:tc>
-          <w:tcPr>
-            <w:tcW w:w="798" w:type="dxa"/>
-          </w:tcPr>
-          <w:p>
-            <w:pPr>
-              <w:rPr>
-                <w:lang w:val="en-US"/>
-              </w:rPr>
-            </w:pPr>
-          </w:p>
-        </w:tc>
-        <w:tc>
-          <w:tcPr>
-            <w:tcW w:w="1218" w:type="dxa"/>
-          </w:tcPr>
-          <w:p>
-            <w:pPr>
-              <w:rPr>
-                <w:lang w:val="en-US"/>
-              </w:rPr>
-            </w:pPr>
-          </w:p>
-        </w:tc>
-        <w:tc>
-          <w:tcPr>
-            <w:tcW w:w="2556" w:type="dxa"/>
-          </w:tcPr>
-          <w:p>
-            <w:pPr>
-              <w:rPr>
-                <w:lang w:val="en-US"/>
-              </w:rPr>
-            </w:pPr>
-          </w:p>
-        </w:tc>
-        <w:tc>
-          <w:tcPr>
-            <w:tcW w:w="1768" w:type="dxa"/>
-          </w:tcPr>
-          <w:p>
-            <w:pPr>
-              <w:rPr>
-                <w:lang w:val="en-US"/>
-              </w:rPr>
-            </w:pPr>
-          </w:p>
-        </w:tc>
-        <w:tc>
-          <w:tcPr>
-            <w:tcW w:w="5386" w:type="dxa"/>
-          </w:tcPr>
-          <w:p>
-            <w:pPr>
-              <w:rPr>
-                <w:lang w:val="en-US"/>
-              </w:rPr>
-            </w:pPr>
-          </w:p>
-        </w:tc>
-      </w:tr>
-    </w:tbl>
-    <w:p>
-      <w:pPr>
-        <w:jc w:val="center"/>
-        <w:rPr>
-          <w:lang w:val="en-US"/>
-        </w:rPr>
-      </w:pPr>
-    </w:p>
-    <w:p>
-      <w:pPr>
-        <w:rPr>
-          <w:lang w:val="en-US"/>
-        </w:rPr>
-      </w:pPr>
-    </w:p>
-    <w:p>
-      <w:pPr>
         <w:rPr>
           <w:rFonts w:asciiTheme="majorHAnsi" w:eastAsiaTheme="majorEastAsia" w:hAnsiTheme="majorHAnsi" w:cstheme="majorBidi"/>
           <w:color w:val="2F5496" w:themeColor="accent1" w:themeShade="BF"/>
@@ -6925,7 +4654,10 @@
           <w:lang w:val="en-US"/>
         </w:rPr>
       </w:pPr>
-      <w:r>
+    </w:p>
+    <w:p>
+      <w:pPr>
+        <w:jc w:val="center"/>
         <w:rPr>
           <w:rFonts w:asciiTheme="majorHAnsi" w:eastAsiaTheme="majorEastAsia" w:hAnsiTheme="majorHAnsi" w:cstheme="majorBidi"/>
           <w:color w:val="2F5496" w:themeColor="accent1" w:themeShade="BF"/>
@@ -6933,8 +4665,7 @@
           <w:szCs w:val="48"/>
           <w:lang w:val="en-US"/>
         </w:rPr>
-        <w:br w:type="page"/>
-      </w:r>
+      </w:pPr>
     </w:p>
     <w:p>
       <w:pPr>
@@ -6947,10 +4678,7 @@
           <w:lang w:val="en-US"/>
         </w:rPr>
       </w:pPr>
-    </w:p>
-    <w:p>
-      <w:pPr>
-        <w:jc w:val="center"/>
+      <w:r>
         <w:rPr>
           <w:rFonts w:asciiTheme="majorHAnsi" w:eastAsiaTheme="majorEastAsia" w:hAnsiTheme="majorHAnsi" w:cstheme="majorBidi"/>
           <w:color w:val="2F5496" w:themeColor="accent1" w:themeShade="BF"/>
@@ -6958,34 +4686,13 @@
           <w:szCs w:val="48"/>
           <w:lang w:val="en-US"/>
         </w:rPr>
-      </w:pPr>
-    </w:p>
-    <w:p>
-      <w:pPr>
-        <w:jc w:val="center"/>
-        <w:rPr>
-          <w:rFonts w:asciiTheme="majorHAnsi" w:eastAsiaTheme="majorEastAsia" w:hAnsiTheme="majorHAnsi" w:cstheme="majorBidi"/>
-          <w:color w:val="2F5496" w:themeColor="accent1" w:themeShade="BF"/>
-          <w:sz w:val="48"/>
-          <w:szCs w:val="48"/>
-          <w:lang w:val="en-US"/>
-        </w:rPr>
-      </w:pPr>
-      <w:r>
-        <w:rPr>
-          <w:rFonts w:asciiTheme="majorHAnsi" w:eastAsiaTheme="majorEastAsia" w:hAnsiTheme="majorHAnsi" w:cstheme="majorBidi"/>
-          <w:color w:val="2F5496" w:themeColor="accent1" w:themeShade="BF"/>
-          <w:sz w:val="48"/>
-          <w:szCs w:val="48"/>
-          <w:lang w:val="en-US"/>
-        </w:rPr>
         <w:t>End</w:t>
       </w:r>
     </w:p>
     <w:sectPr>
-      <w:headerReference w:type="default" r:id="rId12"/>
-      <w:footerReference w:type="even" r:id="rId13"/>
-      <w:footerReference w:type="default" r:id="rId14"/>
+      <w:headerReference w:type="default" r:id="rId11"/>
+      <w:footerReference w:type="even" r:id="rId12"/>
+      <w:footerReference w:type="default" r:id="rId13"/>
       <w:pgSz w:w="16838" w:h="11906" w:orient="landscape"/>
       <w:pgMar w:top="1440" w:right="1440" w:bottom="1440" w:left="1440" w:header="708" w:footer="708" w:gutter="0"/>
       <w:pgNumType w:start="0"/>
@@ -7029,6 +4736,11 @@
         <w:docPartUnique/>
       </w:docPartObj>
     </w:sdtPr>
+    <w:sdtEndPr>
+      <w:rPr>
+        <w:rStyle w:val="PageNumber"/>
+      </w:rPr>
+    </w:sdtEndPr>
     <w:sdtContent>
       <w:p>
         <w:pPr>
@@ -7081,6 +4793,11 @@
         <w:docPartUnique/>
       </w:docPartObj>
     </w:sdtPr>
+    <w:sdtEndPr>
+      <w:rPr>
+        <w:rStyle w:val="PageNumber"/>
+      </w:rPr>
+    </w:sdtEndPr>
     <w:sdtContent>
       <w:p>
         <w:pPr>
@@ -7177,6 +4894,7 @@
         <w:dataBinding w:prefixMappings="xmlns:ns0='http://purl.org/dc/elements/1.1/' xmlns:ns1='http://schemas.openxmlformats.org/package/2006/metadata/core-properties' " w:xpath="/ns1:coreProperties[1]/ns0:title[1]" w:storeItemID="{6C3C8BC8-F283-45AE-878A-BAB7291924A1}"/>
         <w:text/>
       </w:sdtPr>
+      <w:sdtEndPr/>
       <w:sdtContent>
         <w:r>
           <w:rPr>
@@ -7206,6 +4924,7 @@
         <w:dataBinding w:prefixMappings="xmlns:ns0='http://purl.org/dc/elements/1.1/' xmlns:ns1='http://schemas.openxmlformats.org/package/2006/metadata/core-properties' " w:xpath="/ns1:coreProperties[1]/ns0:creator[1]" w:storeItemID="{6C3C8BC8-F283-45AE-878A-BAB7291924A1}"/>
         <w:text/>
       </w:sdtPr>
+      <w:sdtEndPr/>
       <w:sdtContent>
         <w:r>
           <w:rPr>
@@ -9188,7 +6907,9 @@
   <w:rsids>
     <w:rsidRoot w:val="009C5E10"/>
     <w:rsid w:val="00323DEC"/>
+    <w:rsid w:val="00775354"/>
     <w:rsid w:val="009C5E10"/>
+    <w:rsid w:val="00F83F3D"/>
   </w:rsids>
   <m:mathPr>
     <m:mathFont m:val="Cambria Math"/>

</xml_diff>

<commit_message>
Project Planning PDF version added
</commit_message>
<xml_diff>
--- a/Documentation/Project Planning.docx
+++ b/Documentation/Project Planning.docx
@@ -1088,7 +1088,7 @@
         </w:rPr>
       </w:pPr>
       <w:bookmarkStart w:id="0" w:name="_Toc96179515"/>
-      <w:bookmarkStart w:id="1" w:name="_Toc96640300"/>
+      <w:bookmarkStart w:id="1" w:name="_Toc96723389"/>
       <w:r>
         <w:rPr>
           <w:sz w:val="48"/>
@@ -1167,7 +1167,7 @@
             </w:rPr>
             <w:fldChar w:fldCharType="separate"/>
           </w:r>
-          <w:hyperlink w:anchor="_Toc96640300" w:history="1">
+          <w:hyperlink w:anchor="_Toc96723389" w:history="1">
             <w:r>
               <w:rPr>
                 <w:rStyle w:val="Hyperlink"/>
@@ -1195,7 +1195,7 @@
                 <w:noProof/>
                 <w:webHidden/>
               </w:rPr>
-              <w:instrText xml:space="preserve"> PAGEREF _Toc96640300 \h </w:instrText>
+              <w:instrText xml:space="preserve"> PAGEREF _Toc96723389 \h </w:instrText>
             </w:r>
             <w:r>
               <w:rPr>
@@ -1241,7 +1241,7 @@
               <w:lang w:eastAsia="en-GB"/>
             </w:rPr>
           </w:pPr>
-          <w:hyperlink w:anchor="_Toc96640301" w:history="1">
+          <w:hyperlink w:anchor="_Toc96723390" w:history="1">
             <w:r>
               <w:rPr>
                 <w:rStyle w:val="Hyperlink"/>
@@ -1269,7 +1269,7 @@
                 <w:noProof/>
                 <w:webHidden/>
               </w:rPr>
-              <w:instrText xml:space="preserve"> PAGEREF _Toc96640301 \h </w:instrText>
+              <w:instrText xml:space="preserve"> PAGEREF _Toc96723390 \h </w:instrText>
             </w:r>
             <w:r>
               <w:rPr>
@@ -1315,7 +1315,7 @@
               <w:lang w:eastAsia="en-GB"/>
             </w:rPr>
           </w:pPr>
-          <w:hyperlink w:anchor="_Toc96640302" w:history="1">
+          <w:hyperlink w:anchor="_Toc96723391" w:history="1">
             <w:r>
               <w:rPr>
                 <w:rStyle w:val="Hyperlink"/>
@@ -1343,7 +1343,7 @@
                 <w:noProof/>
                 <w:webHidden/>
               </w:rPr>
-              <w:instrText xml:space="preserve"> PAGEREF _Toc96640302 \h </w:instrText>
+              <w:instrText xml:space="preserve"> PAGEREF _Toc96723391 \h </w:instrText>
             </w:r>
             <w:r>
               <w:rPr>
@@ -1389,7 +1389,7 @@
               <w:lang w:eastAsia="en-GB"/>
             </w:rPr>
           </w:pPr>
-          <w:hyperlink w:anchor="_Toc96640303" w:history="1">
+          <w:hyperlink w:anchor="_Toc96723392" w:history="1">
             <w:r>
               <w:rPr>
                 <w:rStyle w:val="Hyperlink"/>
@@ -1417,7 +1417,7 @@
                 <w:noProof/>
                 <w:webHidden/>
               </w:rPr>
-              <w:instrText xml:space="preserve"> PAGEREF _Toc96640303 \h </w:instrText>
+              <w:instrText xml:space="preserve"> PAGEREF _Toc96723392 \h </w:instrText>
             </w:r>
             <w:r>
               <w:rPr>
@@ -1463,7 +1463,7 @@
               <w:lang w:eastAsia="en-GB"/>
             </w:rPr>
           </w:pPr>
-          <w:hyperlink w:anchor="_Toc96640304" w:history="1">
+          <w:hyperlink w:anchor="_Toc96723393" w:history="1">
             <w:r>
               <w:rPr>
                 <w:rStyle w:val="Hyperlink"/>
@@ -1491,7 +1491,7 @@
                 <w:noProof/>
                 <w:webHidden/>
               </w:rPr>
-              <w:instrText xml:space="preserve"> PAGEREF _Toc96640304 \h </w:instrText>
+              <w:instrText xml:space="preserve"> PAGEREF _Toc96723393 \h </w:instrText>
             </w:r>
             <w:r>
               <w:rPr>
@@ -1537,7 +1537,7 @@
               <w:lang w:eastAsia="en-GB"/>
             </w:rPr>
           </w:pPr>
-          <w:hyperlink w:anchor="_Toc96640305" w:history="1">
+          <w:hyperlink w:anchor="_Toc96723394" w:history="1">
             <w:r>
               <w:rPr>
                 <w:rStyle w:val="Hyperlink"/>
@@ -1564,7 +1564,7 @@
                 <w:noProof/>
                 <w:webHidden/>
               </w:rPr>
-              <w:instrText xml:space="preserve"> PAGEREF _Toc96640305 \h </w:instrText>
+              <w:instrText xml:space="preserve"> PAGEREF _Toc96723394 \h </w:instrText>
             </w:r>
             <w:r>
               <w:rPr>
@@ -1610,7 +1610,7 @@
               <w:lang w:eastAsia="en-GB"/>
             </w:rPr>
           </w:pPr>
-          <w:hyperlink w:anchor="_Toc96640306" w:history="1">
+          <w:hyperlink w:anchor="_Toc96723395" w:history="1">
             <w:r>
               <w:rPr>
                 <w:rStyle w:val="Hyperlink"/>
@@ -1638,7 +1638,7 @@
                 <w:noProof/>
                 <w:webHidden/>
               </w:rPr>
-              <w:instrText xml:space="preserve"> PAGEREF _Toc96640306 \h </w:instrText>
+              <w:instrText xml:space="preserve"> PAGEREF _Toc96723395 \h </w:instrText>
             </w:r>
             <w:r>
               <w:rPr>
@@ -1685,7 +1685,7 @@
               <w:lang w:eastAsia="en-GB"/>
             </w:rPr>
           </w:pPr>
-          <w:hyperlink w:anchor="_Toc96640307" w:history="1">
+          <w:hyperlink w:anchor="_Toc96723396" w:history="1">
             <w:r>
               <w:rPr>
                 <w:rStyle w:val="Hyperlink"/>
@@ -1731,7 +1731,7 @@
                 <w:noProof/>
                 <w:webHidden/>
               </w:rPr>
-              <w:instrText xml:space="preserve"> PAGEREF _Toc96640307 \h </w:instrText>
+              <w:instrText xml:space="preserve"> PAGEREF _Toc96723396 \h </w:instrText>
             </w:r>
             <w:r>
               <w:rPr>
@@ -1778,7 +1778,7 @@
               <w:lang w:eastAsia="en-GB"/>
             </w:rPr>
           </w:pPr>
-          <w:hyperlink w:anchor="_Toc96640308" w:history="1">
+          <w:hyperlink w:anchor="_Toc96723397" w:history="1">
             <w:r>
               <w:rPr>
                 <w:rStyle w:val="Hyperlink"/>
@@ -1824,7 +1824,7 @@
                 <w:noProof/>
                 <w:webHidden/>
               </w:rPr>
-              <w:instrText xml:space="preserve"> PAGEREF _Toc96640308 \h </w:instrText>
+              <w:instrText xml:space="preserve"> PAGEREF _Toc96723397 \h </w:instrText>
             </w:r>
             <w:r>
               <w:rPr>
@@ -1891,7 +1891,7 @@
         </w:rPr>
       </w:pPr>
       <w:bookmarkStart w:id="2" w:name="_Toc96179516"/>
-      <w:bookmarkStart w:id="3" w:name="_Toc96640301"/>
+      <w:bookmarkStart w:id="3" w:name="_Toc96723390"/>
       <w:r>
         <w:rPr>
           <w:sz w:val="48"/>
@@ -2012,7 +2012,7 @@
           <w:lang w:val="en-US"/>
         </w:rPr>
       </w:pPr>
-      <w:bookmarkStart w:id="5" w:name="_Toc96640302"/>
+      <w:bookmarkStart w:id="5" w:name="_Toc96723391"/>
       <w:r>
         <w:rPr>
           <w:sz w:val="48"/>
@@ -2071,7 +2071,6 @@
           <w:lang w:val="en-US"/>
         </w:rPr>
       </w:pPr>
-      <w:bookmarkStart w:id="6" w:name="_Toc96640303"/>
     </w:p>
     <w:p>
       <w:pPr>
@@ -2105,6 +2104,7 @@
           <w:lang w:val="en-US"/>
         </w:rPr>
       </w:pPr>
+      <w:bookmarkStart w:id="6" w:name="_Toc96723392"/>
       <w:r>
         <w:rPr>
           <w:sz w:val="48"/>
@@ -2486,7 +2486,7 @@
         </w:rPr>
       </w:pPr>
       <w:bookmarkStart w:id="7" w:name="_Toc96179518"/>
-      <w:bookmarkStart w:id="8" w:name="_Toc96640304"/>
+      <w:bookmarkStart w:id="8" w:name="_Toc96723393"/>
       <w:bookmarkEnd w:id="4"/>
       <w:r>
         <w:rPr>
@@ -2532,7 +2532,7 @@
         </w:rPr>
       </w:pPr>
       <w:bookmarkStart w:id="9" w:name="_Toc96179519"/>
-      <w:bookmarkStart w:id="10" w:name="_Toc96640305"/>
+      <w:bookmarkStart w:id="10" w:name="_Toc96723394"/>
       <w:r>
         <w:rPr>
           <w:color w:val="4472C4" w:themeColor="accent1"/>
@@ -2631,7 +2631,7 @@
           <w:lang w:val="en-US"/>
         </w:rPr>
       </w:pPr>
-      <w:bookmarkStart w:id="11" w:name="_Toc96640306"/>
+      <w:bookmarkStart w:id="11" w:name="_Toc96723395"/>
       <w:r>
         <w:rPr>
           <w:sz w:val="48"/>
@@ -2679,7 +2679,7 @@
           <w:szCs w:val="40"/>
         </w:rPr>
       </w:pPr>
-      <w:bookmarkStart w:id="12" w:name="_Toc96640307"/>
+      <w:bookmarkStart w:id="12" w:name="_Toc96723396"/>
       <w:r>
         <w:rPr>
           <w:sz w:val="40"/>
@@ -3795,7 +3795,6 @@
         </w:rPr>
         <w:br w:type="page"/>
       </w:r>
-      <w:bookmarkStart w:id="18" w:name="_Toc96640308"/>
     </w:p>
     <w:p>
       <w:pPr>
@@ -3809,6 +3808,7 @@
           <w:szCs w:val="40"/>
         </w:rPr>
       </w:pPr>
+      <w:bookmarkStart w:id="18" w:name="_Toc96723397"/>
       <w:r>
         <w:rPr>
           <w:sz w:val="40"/>
@@ -7430,7 +7430,7 @@
   </w:compat>
   <w:rsids>
     <w:rsidRoot w:val="009C5E10"/>
-    <w:rsid w:val="00040BDC"/>
+    <w:rsid w:val="000B6D07"/>
     <w:rsid w:val="00323DEC"/>
     <w:rsid w:val="00775354"/>
     <w:rsid w:val="009C5E10"/>

</xml_diff>